<commit_message>
More work on LEPSI review
</commit_message>
<xml_diff>
--- a/documents/bibliography.docx
+++ b/documents/bibliography.docx
@@ -660,12 +660,18 @@
       </w:r>
     </w:p>
     <w:p>
-      <w:r>
-        <w:rPr>
-          <w:sz w:val="20"/>
-          <w:szCs w:val="20"/>
-        </w:rPr>
-        <w:t xml:space="preserve">TM470 course team, (2012) </w:t>
+      <w:pPr>
+        <w:rPr>
+          <w:sz w:val="20"/>
+          <w:szCs w:val="20"/>
+        </w:rPr>
+      </w:pPr>
+      <w:r>
+        <w:rPr>
+          <w:sz w:val="20"/>
+          <w:szCs w:val="20"/>
+        </w:rPr>
+        <w:t xml:space="preserve">TM470 course team (2012) </w:t>
       </w:r>
       <w:r>
         <w:rPr>
@@ -683,13 +689,252 @@
         </w:rPr>
         <w:t xml:space="preserve"> [Online]. Available at </w:t>
       </w:r>
-      <w:bookmarkStart w:id="0" w:name="_GoBack"/>
-      <w:bookmarkEnd w:id="0"/>
+      <w:hyperlink r:id="rId14" w:history="1">
+        <w:r>
+          <w:rPr>
+            <w:rStyle w:val="Hyperlink"/>
+            <w:sz w:val="20"/>
+            <w:szCs w:val="20"/>
+          </w:rPr>
+          <w:t>https://learn2.open.ac.uk/mod/oucontent/view.php?id=1184585</w:t>
+        </w:r>
+      </w:hyperlink>
       <w:r>
         <w:rPr>
           <w:rStyle w:val="Hyperlink"/>
           <w:sz w:val="20"/>
           <w:szCs w:val="20"/>
+          <w:u w:val="none"/>
+        </w:rPr>
+        <w:t xml:space="preserve"> </w:t>
+      </w:r>
+      <w:r>
+        <w:rPr>
+          <w:sz w:val="20"/>
+          <w:szCs w:val="20"/>
+        </w:rPr>
+        <w:t>(Accessed 1st April)</w:t>
+      </w:r>
+    </w:p>
+    <w:p>
+      <w:pPr>
+        <w:rPr>
+          <w:sz w:val="20"/>
+          <w:szCs w:val="20"/>
+        </w:rPr>
+      </w:pPr>
+      <w:r>
+        <w:rPr>
+          <w:sz w:val="20"/>
+          <w:szCs w:val="20"/>
+        </w:rPr>
+        <w:t>UK Government</w:t>
+      </w:r>
+      <w:r>
+        <w:rPr>
+          <w:sz w:val="20"/>
+          <w:szCs w:val="20"/>
+        </w:rPr>
+        <w:t xml:space="preserve"> (2018) </w:t>
+      </w:r>
+      <w:r>
+        <w:rPr>
+          <w:i/>
+          <w:iCs/>
+          <w:sz w:val="20"/>
+          <w:szCs w:val="20"/>
+        </w:rPr>
+        <w:t>The Data Protection Act</w:t>
+      </w:r>
+      <w:r>
+        <w:rPr>
+          <w:sz w:val="20"/>
+          <w:szCs w:val="20"/>
+        </w:rPr>
+        <w:t xml:space="preserve"> [Online]. Available at </w:t>
+      </w:r>
+      <w:hyperlink r:id="rId15" w:history="1">
+        <w:r>
+          <w:rPr>
+            <w:rStyle w:val="Hyperlink"/>
+            <w:sz w:val="20"/>
+            <w:szCs w:val="20"/>
+          </w:rPr>
+          <w:t>https://www</w:t>
+        </w:r>
+        <w:r>
+          <w:rPr>
+            <w:rStyle w:val="Hyperlink"/>
+            <w:sz w:val="20"/>
+            <w:szCs w:val="20"/>
+          </w:rPr>
+          <w:t>.</w:t>
+        </w:r>
+        <w:r>
+          <w:rPr>
+            <w:rStyle w:val="Hyperlink"/>
+            <w:sz w:val="20"/>
+            <w:szCs w:val="20"/>
+          </w:rPr>
+          <w:t>gov.uk/data-protection</w:t>
+        </w:r>
+      </w:hyperlink>
+      <w:r>
+        <w:rPr>
+          <w:rStyle w:val="Hyperlink"/>
+          <w:sz w:val="20"/>
+          <w:szCs w:val="20"/>
+          <w:u w:val="none"/>
+        </w:rPr>
+        <w:t xml:space="preserve"> </w:t>
+      </w:r>
+      <w:r>
+        <w:rPr>
+          <w:sz w:val="20"/>
+          <w:szCs w:val="20"/>
+        </w:rPr>
+        <w:t>(Accessed 1st April)</w:t>
+      </w:r>
+    </w:p>
+    <w:p>
+      <w:pPr>
+        <w:rPr>
+          <w:sz w:val="20"/>
+          <w:szCs w:val="20"/>
+        </w:rPr>
+      </w:pPr>
+      <w:r>
+        <w:rPr>
+          <w:sz w:val="20"/>
+          <w:szCs w:val="20"/>
+        </w:rPr>
+        <w:t>UK Government</w:t>
+      </w:r>
+      <w:r>
+        <w:rPr>
+          <w:sz w:val="20"/>
+          <w:szCs w:val="20"/>
+        </w:rPr>
+        <w:t xml:space="preserve"> </w:t>
+      </w:r>
+      <w:r>
+        <w:rPr>
+          <w:sz w:val="20"/>
+          <w:szCs w:val="20"/>
+        </w:rPr>
+        <w:t>(</w:t>
+      </w:r>
+      <w:r>
+        <w:rPr>
+          <w:sz w:val="20"/>
+          <w:szCs w:val="20"/>
+        </w:rPr>
+        <w:t>2015</w:t>
+      </w:r>
+      <w:r>
+        <w:rPr>
+          <w:sz w:val="20"/>
+          <w:szCs w:val="20"/>
+        </w:rPr>
+        <w:t xml:space="preserve">) </w:t>
+      </w:r>
+      <w:r>
+        <w:rPr>
+          <w:i/>
+          <w:iCs/>
+          <w:sz w:val="20"/>
+          <w:szCs w:val="20"/>
+        </w:rPr>
+        <w:t>Equality Act 2010: guidance</w:t>
+      </w:r>
+      <w:r>
+        <w:rPr>
+          <w:sz w:val="20"/>
+          <w:szCs w:val="20"/>
+        </w:rPr>
+        <w:t xml:space="preserve"> [Online]. Available at </w:t>
+      </w:r>
+      <w:hyperlink r:id="rId16" w:history="1">
+        <w:r>
+          <w:rPr>
+            <w:rStyle w:val="Hyperlink"/>
+            <w:sz w:val="20"/>
+            <w:szCs w:val="20"/>
+          </w:rPr>
+          <w:t>https://www.gov.uk/guidance/equality-act-2010-guidance</w:t>
+        </w:r>
+      </w:hyperlink>
+      <w:r>
+        <w:rPr>
+          <w:rStyle w:val="Hyperlink"/>
+          <w:sz w:val="20"/>
+          <w:szCs w:val="20"/>
+          <w:u w:val="none"/>
+        </w:rPr>
+        <w:t xml:space="preserve"> </w:t>
+      </w:r>
+      <w:r>
+        <w:rPr>
+          <w:sz w:val="20"/>
+          <w:szCs w:val="20"/>
+        </w:rPr>
+        <w:t>(Accessed 1st April)</w:t>
+      </w:r>
+    </w:p>
+    <w:p>
+      <w:pPr>
+        <w:rPr>
+          <w:sz w:val="20"/>
+          <w:szCs w:val="20"/>
+        </w:rPr>
+      </w:pPr>
+      <w:bookmarkStart w:id="0" w:name="_Hlk36650435"/>
+      <w:r>
+        <w:rPr>
+          <w:sz w:val="20"/>
+          <w:szCs w:val="20"/>
+        </w:rPr>
+        <w:t>UK Government</w:t>
+      </w:r>
+      <w:r>
+        <w:rPr>
+          <w:sz w:val="20"/>
+          <w:szCs w:val="20"/>
+        </w:rPr>
+        <w:t xml:space="preserve"> (1990) </w:t>
+      </w:r>
+      <w:r>
+        <w:rPr>
+          <w:i/>
+          <w:iCs/>
+          <w:sz w:val="20"/>
+          <w:szCs w:val="20"/>
+        </w:rPr>
+        <w:t>Computer Misu</w:t>
+      </w:r>
+      <w:r>
+        <w:rPr>
+          <w:i/>
+          <w:iCs/>
+          <w:sz w:val="20"/>
+          <w:szCs w:val="20"/>
+        </w:rPr>
+        <w:t xml:space="preserve">se Act 1990 </w:t>
+      </w:r>
+      <w:r>
+        <w:rPr>
+          <w:sz w:val="20"/>
+          <w:szCs w:val="20"/>
+        </w:rPr>
+        <w:t xml:space="preserve">[Online]. Available at </w:t>
+      </w:r>
+      <w:bookmarkStart w:id="1" w:name="_GoBack"/>
+      <w:bookmarkEnd w:id="1"/>
+      <w:r>
+        <w:rPr>
+          <w:rStyle w:val="Hyperlink"/>
+          <w:sz w:val="20"/>
+          <w:szCs w:val="20"/>
         </w:rPr>
         <w:fldChar w:fldCharType="begin"/>
       </w:r>
@@ -699,7 +944,7 @@
           <w:sz w:val="20"/>
           <w:szCs w:val="20"/>
         </w:rPr>
-        <w:instrText xml:space="preserve"> HYPERLINK "https://learn2.open.ac.uk/mod/oucontent/view.php?id=1184585" </w:instrText>
+        <w:instrText xml:space="preserve"> HYPERLINK "http://www.legislation.gov.uk/ukpga/1990/18" </w:instrText>
       </w:r>
       <w:r>
         <w:rPr>
@@ -715,7 +960,7 @@
           <w:sz w:val="20"/>
           <w:szCs w:val="20"/>
         </w:rPr>
-        <w:t>https://learn2.open.ac.uk/mod/oucontent/view.php?id=1184585</w:t>
+        <w:t>http://www.legislation.gov.uk/ukpga/1990/18</w:t>
       </w:r>
       <w:r>
         <w:rPr>
@@ -742,6 +987,8 @@
         <w:t>(Accessed 1st April)</w:t>
       </w:r>
     </w:p>
+    <w:bookmarkEnd w:id="0"/>
+    <w:p/>
     <w:sectPr>
       <w:pgSz w:w="11906" w:h="16838"/>
       <w:pgMar w:top="1440" w:right="1440" w:bottom="1440" w:left="1440" w:header="708" w:footer="708" w:gutter="0"/>
@@ -875,6 +1122,7 @@
     <w:lsdException w:name="HTML Sample" w:semiHidden="1" w:unhideWhenUsed="1"/>
     <w:lsdException w:name="HTML Typewriter" w:semiHidden="1" w:unhideWhenUsed="1"/>
     <w:lsdException w:name="HTML Variable" w:semiHidden="1" w:unhideWhenUsed="1"/>
+    <w:lsdException w:name="Normal Table" w:semiHidden="1" w:unhideWhenUsed="1"/>
     <w:lsdException w:name="annotation subject" w:semiHidden="1" w:unhideWhenUsed="1"/>
     <w:lsdException w:name="No List" w:semiHidden="1" w:unhideWhenUsed="1"/>
     <w:lsdException w:name="Outline List 1" w:semiHidden="1" w:unhideWhenUsed="1"/>
@@ -920,9 +1168,11 @@
     <w:lsdException w:name="Table Subtle 1" w:semiHidden="1" w:unhideWhenUsed="1"/>
     <w:lsdException w:name="Table Subtle 2" w:semiHidden="1" w:unhideWhenUsed="1"/>
     <w:lsdException w:name="Table Web 1" w:semiHidden="1" w:unhideWhenUsed="1"/>
+    <w:lsdException w:name="Table Web 2" w:semiHidden="1" w:unhideWhenUsed="1"/>
     <w:lsdException w:name="Table Web 3" w:semiHidden="1" w:unhideWhenUsed="1"/>
     <w:lsdException w:name="Balloon Text" w:semiHidden="1" w:unhideWhenUsed="1"/>
     <w:lsdException w:name="Table Grid" w:uiPriority="39"/>
+    <w:lsdException w:name="Table Theme" w:semiHidden="1" w:unhideWhenUsed="1"/>
     <w:lsdException w:name="Placeholder Text" w:semiHidden="1"/>
     <w:lsdException w:name="No Spacing" w:uiPriority="1" w:qFormat="1"/>
     <w:lsdException w:name="Light Shading" w:uiPriority="60"/>
@@ -1153,6 +1403,7 @@
   <w:style w:type="character" w:default="1" w:styleId="DefaultParagraphFont">
     <w:name w:val="Default Paragraph Font"/>
     <w:uiPriority w:val="1"/>
+    <w:semiHidden/>
     <w:unhideWhenUsed/>
   </w:style>
   <w:style w:type="table" w:default="1" w:styleId="TableNormal">
@@ -1197,6 +1448,18 @@
     <w:rPr>
       <w:color w:val="605E5C"/>
       <w:shd w:val="clear" w:color="auto" w:fill="E1DFDD"/>
+    </w:rPr>
+  </w:style>
+  <w:style w:type="character" w:styleId="FollowedHyperlink">
+    <w:name w:val="FollowedHyperlink"/>
+    <w:basedOn w:val="DefaultParagraphFont"/>
+    <w:uiPriority w:val="99"/>
+    <w:semiHidden/>
+    <w:unhideWhenUsed/>
+    <w:rsid w:val="00BD0F5F"/>
+    <w:rPr>
+      <w:color w:val="954F72" w:themeColor="followedHyperlink"/>
+      <w:u w:val="single"/>
     </w:rPr>
   </w:style>
 </w:styles>

</xml_diff>

<commit_message>
Research into random forest algorithm. Update to schedule
</commit_message>
<xml_diff>
--- a/documents/bibliography.docx
+++ b/documents/bibliography.docx
@@ -91,23 +91,7 @@
           <w:sz w:val="20"/>
           <w:szCs w:val="20"/>
         </w:rPr>
-        <w:t>J.</w:t>
-      </w:r>
-      <w:proofErr w:type="gramStart"/>
-      <w:r>
-        <w:rPr>
-          <w:sz w:val="20"/>
-          <w:szCs w:val="20"/>
-        </w:rPr>
-        <w:t>M.Carroll</w:t>
-      </w:r>
-      <w:proofErr w:type="gramEnd"/>
-      <w:r>
-        <w:rPr>
-          <w:sz w:val="20"/>
-          <w:szCs w:val="20"/>
-        </w:rPr>
-        <w:t xml:space="preserve">, </w:t>
+        <w:t xml:space="preserve">J.M.Carroll, </w:t>
       </w:r>
       <w:proofErr w:type="spellStart"/>
       <w:r>
@@ -322,25 +306,14 @@
         </w:rPr>
         <w:t xml:space="preserve">The Open University (2019) ‘Data mining I: classification tasks’ </w:t>
       </w:r>
-      <w:proofErr w:type="gramStart"/>
-      <w:r>
-        <w:rPr>
-          <w:i/>
-          <w:iCs/>
-          <w:sz w:val="20"/>
-          <w:szCs w:val="20"/>
-        </w:rPr>
-        <w:t>The</w:t>
-      </w:r>
-      <w:proofErr w:type="gramEnd"/>
-      <w:r>
-        <w:rPr>
-          <w:i/>
-          <w:iCs/>
-          <w:sz w:val="20"/>
-          <w:szCs w:val="20"/>
-        </w:rPr>
-        <w:t xml:space="preserve"> k-nearest neighbo</w:t>
+      <w:r>
+        <w:rPr>
+          <w:i/>
+          <w:iCs/>
+          <w:sz w:val="20"/>
+          <w:szCs w:val="20"/>
+        </w:rPr>
+        <w:t>The k-nearest neighbo</w:t>
       </w:r>
       <w:r>
         <w:rPr>
@@ -1104,16 +1077,7 @@
           <w:sz w:val="20"/>
           <w:szCs w:val="20"/>
         </w:rPr>
-        <w:t>[Online] Availab</w:t>
-      </w:r>
-      <w:bookmarkStart w:id="4" w:name="_GoBack"/>
-      <w:bookmarkEnd w:id="4"/>
-      <w:r>
-        <w:rPr>
-          <w:sz w:val="20"/>
-          <w:szCs w:val="20"/>
-        </w:rPr>
-        <w:t xml:space="preserve">le at </w:t>
+        <w:t xml:space="preserve">[Online] Available at </w:t>
       </w:r>
       <w:hyperlink r:id="rId20" w:history="1">
         <w:r>
@@ -1151,15 +1115,343 @@
     <w:p>
       <w:pPr>
         <w:rPr>
+          <w:rStyle w:val="Hyperlink"/>
           <w:sz w:val="20"/>
           <w:szCs w:val="20"/>
         </w:rPr>
       </w:pPr>
+      <w:r>
+        <w:rPr>
+          <w:sz w:val="20"/>
+          <w:szCs w:val="20"/>
+        </w:rPr>
+        <w:t xml:space="preserve">Will </w:t>
+      </w:r>
+      <w:proofErr w:type="spellStart"/>
+      <w:r>
+        <w:rPr>
+          <w:sz w:val="20"/>
+          <w:szCs w:val="20"/>
+        </w:rPr>
+        <w:t>Koehrsen</w:t>
+      </w:r>
+      <w:proofErr w:type="spellEnd"/>
+      <w:r>
+        <w:rPr>
+          <w:sz w:val="20"/>
+          <w:szCs w:val="20"/>
+        </w:rPr>
+        <w:t xml:space="preserve"> (August 2018) </w:t>
+      </w:r>
+      <w:r>
+        <w:rPr>
+          <w:i/>
+          <w:iCs/>
+          <w:sz w:val="20"/>
+          <w:szCs w:val="20"/>
+        </w:rPr>
+        <w:t xml:space="preserve">An Implementation and Explanation of the Random Forest in Python </w:t>
+      </w:r>
+      <w:r>
+        <w:rPr>
+          <w:sz w:val="20"/>
+          <w:szCs w:val="20"/>
+        </w:rPr>
+        <w:t xml:space="preserve">[Online] Available at </w:t>
+      </w:r>
+      <w:hyperlink r:id="rId21" w:history="1">
+        <w:r>
+          <w:rPr>
+            <w:rStyle w:val="Hyperlink"/>
+            <w:sz w:val="20"/>
+            <w:szCs w:val="20"/>
+          </w:rPr>
+          <w:t>https://towardsdatascience.com/an-implementation-and-explanation-of-the-random-forest-in-python-77bf308a9b76</w:t>
+        </w:r>
+      </w:hyperlink>
+      <w:r>
+        <w:rPr>
+          <w:sz w:val="20"/>
+          <w:szCs w:val="20"/>
+        </w:rPr>
+        <w:t xml:space="preserve"> (</w:t>
+      </w:r>
+      <w:r>
+        <w:rPr>
+          <w:sz w:val="20"/>
+          <w:szCs w:val="20"/>
+        </w:rPr>
+        <w:t xml:space="preserve">Accessed </w:t>
+      </w:r>
+      <w:r>
+        <w:rPr>
+          <w:sz w:val="20"/>
+          <w:szCs w:val="20"/>
+        </w:rPr>
+        <w:t>5</w:t>
+      </w:r>
+      <w:r>
+        <w:rPr>
+          <w:sz w:val="20"/>
+          <w:szCs w:val="20"/>
+          <w:vertAlign w:val="superscript"/>
+        </w:rPr>
+        <w:t>th</w:t>
+      </w:r>
+      <w:r>
+        <w:rPr>
+          <w:sz w:val="20"/>
+          <w:szCs w:val="20"/>
+        </w:rPr>
+        <w:t xml:space="preserve"> </w:t>
+      </w:r>
+      <w:r>
+        <w:rPr>
+          <w:sz w:val="20"/>
+          <w:szCs w:val="20"/>
+        </w:rPr>
+        <w:t>April)</w:t>
+      </w:r>
+    </w:p>
+    <w:p>
+      <w:pPr>
+        <w:rPr>
+          <w:sz w:val="20"/>
+          <w:szCs w:val="20"/>
+        </w:rPr>
+      </w:pPr>
+      <w:r>
+        <w:rPr>
+          <w:sz w:val="20"/>
+          <w:szCs w:val="20"/>
+        </w:rPr>
+        <w:t xml:space="preserve">Synced (October 2017) </w:t>
+      </w:r>
+      <w:r>
+        <w:rPr>
+          <w:i/>
+          <w:iCs/>
+          <w:sz w:val="20"/>
+          <w:szCs w:val="20"/>
+        </w:rPr>
+        <w:t>How Random Forest Algorithm Works in Machine Learning</w:t>
+      </w:r>
+      <w:r>
+        <w:rPr>
+          <w:sz w:val="20"/>
+          <w:szCs w:val="20"/>
+        </w:rPr>
+        <w:t xml:space="preserve"> [Online] Available at </w:t>
+      </w:r>
+      <w:hyperlink r:id="rId22" w:history="1">
+        <w:r>
+          <w:rPr>
+            <w:rStyle w:val="Hyperlink"/>
+            <w:sz w:val="20"/>
+            <w:szCs w:val="20"/>
+          </w:rPr>
+          <w:t>https://medium.com/@Synced/how-random-forest-algorithm-works-in-machine-learning-3c0fe15b6674</w:t>
+        </w:r>
+      </w:hyperlink>
+      <w:r>
+        <w:rPr>
+          <w:sz w:val="20"/>
+          <w:szCs w:val="20"/>
+        </w:rPr>
+        <w:t xml:space="preserve"> (</w:t>
+      </w:r>
+      <w:r>
+        <w:rPr>
+          <w:sz w:val="20"/>
+          <w:szCs w:val="20"/>
+        </w:rPr>
+        <w:t xml:space="preserve">Accessed </w:t>
+      </w:r>
+      <w:r>
+        <w:rPr>
+          <w:sz w:val="20"/>
+          <w:szCs w:val="20"/>
+        </w:rPr>
+        <w:t>5</w:t>
+      </w:r>
+      <w:r>
+        <w:rPr>
+          <w:sz w:val="20"/>
+          <w:szCs w:val="20"/>
+          <w:vertAlign w:val="superscript"/>
+        </w:rPr>
+        <w:t>th</w:t>
+      </w:r>
+      <w:r>
+        <w:rPr>
+          <w:sz w:val="20"/>
+          <w:szCs w:val="20"/>
+        </w:rPr>
+        <w:t xml:space="preserve"> </w:t>
+      </w:r>
+      <w:r>
+        <w:rPr>
+          <w:sz w:val="20"/>
+          <w:szCs w:val="20"/>
+        </w:rPr>
+        <w:t>April)</w:t>
+      </w:r>
     </w:p>
     <w:bookmarkEnd w:id="1"/>
     <w:bookmarkEnd w:id="2"/>
     <w:bookmarkEnd w:id="3"/>
-    <w:p/>
+    <w:p>
+      <w:pPr>
+        <w:rPr>
+          <w:i/>
+          <w:iCs/>
+          <w:sz w:val="20"/>
+          <w:szCs w:val="20"/>
+        </w:rPr>
+      </w:pPr>
+      <w:proofErr w:type="spellStart"/>
+      <w:r>
+        <w:rPr>
+          <w:sz w:val="20"/>
+          <w:szCs w:val="20"/>
+        </w:rPr>
+        <w:t>Saimadhu</w:t>
+      </w:r>
+      <w:proofErr w:type="spellEnd"/>
+      <w:r>
+        <w:rPr>
+          <w:sz w:val="20"/>
+          <w:szCs w:val="20"/>
+        </w:rPr>
+        <w:t xml:space="preserve"> </w:t>
+      </w:r>
+      <w:proofErr w:type="spellStart"/>
+      <w:r>
+        <w:rPr>
+          <w:sz w:val="20"/>
+          <w:szCs w:val="20"/>
+        </w:rPr>
+        <w:t>Polamuri</w:t>
+      </w:r>
+      <w:proofErr w:type="spellEnd"/>
+      <w:r>
+        <w:rPr>
+          <w:sz w:val="20"/>
+          <w:szCs w:val="20"/>
+        </w:rPr>
+        <w:t xml:space="preserve"> </w:t>
+      </w:r>
+      <w:r>
+        <w:rPr>
+          <w:sz w:val="20"/>
+          <w:szCs w:val="20"/>
+        </w:rPr>
+        <w:t xml:space="preserve">(May 2017) </w:t>
+      </w:r>
+      <w:r>
+        <w:rPr>
+          <w:i/>
+          <w:iCs/>
+          <w:sz w:val="20"/>
+          <w:szCs w:val="20"/>
+        </w:rPr>
+        <w:t>How</w:t>
+      </w:r>
+      <w:r>
+        <w:rPr>
+          <w:i/>
+          <w:iCs/>
+          <w:sz w:val="20"/>
+          <w:szCs w:val="20"/>
+        </w:rPr>
+        <w:t xml:space="preserve"> the</w:t>
+      </w:r>
+      <w:r>
+        <w:rPr>
+          <w:i/>
+          <w:iCs/>
+          <w:sz w:val="20"/>
+          <w:szCs w:val="20"/>
+        </w:rPr>
+        <w:t xml:space="preserve"> Random Forest Algorithm Works in Machine Learning</w:t>
+      </w:r>
+      <w:r>
+        <w:rPr>
+          <w:sz w:val="20"/>
+          <w:szCs w:val="20"/>
+        </w:rPr>
+        <w:t xml:space="preserve"> [Online]</w:t>
+      </w:r>
+      <w:r>
+        <w:rPr>
+          <w:sz w:val="20"/>
+          <w:szCs w:val="20"/>
+        </w:rPr>
+        <w:t xml:space="preserve"> </w:t>
+      </w:r>
+      <w:r>
+        <w:rPr>
+          <w:sz w:val="20"/>
+          <w:szCs w:val="20"/>
+        </w:rPr>
+        <w:t xml:space="preserve">Available at </w:t>
+      </w:r>
+      <w:hyperlink r:id="rId23" w:history="1">
+        <w:r>
+          <w:rPr>
+            <w:rStyle w:val="Hyperlink"/>
+            <w:sz w:val="20"/>
+            <w:szCs w:val="20"/>
+          </w:rPr>
+          <w:t>https://dataaspirant.com/2017/05/22/random-forest-algorithm-machine-learing/</w:t>
+        </w:r>
+      </w:hyperlink>
+      <w:bookmarkStart w:id="4" w:name="_GoBack"/>
+      <w:bookmarkEnd w:id="4"/>
+      <w:r>
+        <w:rPr>
+          <w:sz w:val="20"/>
+          <w:szCs w:val="20"/>
+        </w:rPr>
+        <w:t xml:space="preserve"> (A</w:t>
+      </w:r>
+      <w:r>
+        <w:rPr>
+          <w:sz w:val="20"/>
+          <w:szCs w:val="20"/>
+        </w:rPr>
+        <w:t xml:space="preserve">ccessed </w:t>
+      </w:r>
+      <w:r>
+        <w:rPr>
+          <w:sz w:val="20"/>
+          <w:szCs w:val="20"/>
+        </w:rPr>
+        <w:t>5</w:t>
+      </w:r>
+      <w:r>
+        <w:rPr>
+          <w:sz w:val="20"/>
+          <w:szCs w:val="20"/>
+          <w:vertAlign w:val="superscript"/>
+        </w:rPr>
+        <w:t>th</w:t>
+      </w:r>
+      <w:r>
+        <w:rPr>
+          <w:sz w:val="20"/>
+          <w:szCs w:val="20"/>
+        </w:rPr>
+        <w:t xml:space="preserve"> </w:t>
+      </w:r>
+      <w:r>
+        <w:rPr>
+          <w:sz w:val="20"/>
+          <w:szCs w:val="20"/>
+        </w:rPr>
+        <w:t>April)</w:t>
+      </w:r>
+    </w:p>
     <w:sectPr>
       <w:pgSz w:w="11906" w:h="16838"/>
       <w:pgMar w:top="1440" w:right="1440" w:bottom="1440" w:left="1440" w:header="708" w:footer="708" w:gutter="0"/>

</xml_diff>

<commit_message>
Started investigation for implemention random forest algorithm
</commit_message>
<xml_diff>
--- a/documents/bibliography.docx
+++ b/documents/bibliography.docx
@@ -14,6 +14,23 @@
           <w:u w:val="single"/>
         </w:rPr>
         <w:t>Bibliography</w:t>
+      </w:r>
+    </w:p>
+    <w:p>
+      <w:pPr>
+        <w:rPr>
+          <w:sz w:val="20"/>
+          <w:szCs w:val="20"/>
+          <w:u w:val="single"/>
+        </w:rPr>
+      </w:pPr>
+      <w:r>
+        <w:rPr>
+          <w:sz w:val="20"/>
+          <w:szCs w:val="20"/>
+          <w:u w:val="single"/>
+        </w:rPr>
+        <w:t>TMA01</w:t>
       </w:r>
     </w:p>
     <w:p>
@@ -431,6 +448,31 @@
         <w:rPr>
           <w:sz w:val="20"/>
           <w:szCs w:val="20"/>
+          <w:u w:val="single"/>
+        </w:rPr>
+      </w:pPr>
+      <w:r>
+        <w:rPr>
+          <w:sz w:val="20"/>
+          <w:szCs w:val="20"/>
+          <w:u w:val="single"/>
+        </w:rPr>
+        <w:t>TMA0</w:t>
+      </w:r>
+      <w:r>
+        <w:rPr>
+          <w:sz w:val="20"/>
+          <w:szCs w:val="20"/>
+          <w:u w:val="single"/>
+        </w:rPr>
+        <w:t>2</w:t>
+      </w:r>
+    </w:p>
+    <w:p>
+      <w:pPr>
+        <w:rPr>
+          <w:sz w:val="20"/>
+          <w:szCs w:val="20"/>
         </w:rPr>
       </w:pPr>
       <w:r>
@@ -913,23 +955,7 @@
           <w:sz w:val="20"/>
           <w:szCs w:val="20"/>
         </w:rPr>
-        <w:t>UK Government (</w:t>
-      </w:r>
-      <w:proofErr w:type="spellStart"/>
-      <w:r>
-        <w:rPr>
-          <w:sz w:val="20"/>
-          <w:szCs w:val="20"/>
-        </w:rPr>
-        <w:t>n.d</w:t>
-      </w:r>
-      <w:proofErr w:type="spellEnd"/>
-      <w:r>
-        <w:rPr>
-          <w:sz w:val="20"/>
-          <w:szCs w:val="20"/>
-        </w:rPr>
-        <w:t xml:space="preserve">) </w:t>
+        <w:t xml:space="preserve">UK Government (n.d) </w:t>
       </w:r>
       <w:r>
         <w:rPr>
@@ -987,23 +1013,8 @@
           <w:sz w:val="20"/>
           <w:szCs w:val="20"/>
         </w:rPr>
-        <w:t>Information Commissioner’s Office (</w:t>
-      </w:r>
-      <w:proofErr w:type="spellStart"/>
-      <w:r>
-        <w:rPr>
-          <w:sz w:val="20"/>
-          <w:szCs w:val="20"/>
-        </w:rPr>
-        <w:t>n.d</w:t>
-      </w:r>
-      <w:proofErr w:type="spellEnd"/>
-      <w:r>
-        <w:rPr>
-          <w:sz w:val="20"/>
-          <w:szCs w:val="20"/>
-        </w:rPr>
-        <w:t xml:space="preserve">) </w:t>
+        <w:lastRenderedPageBreak/>
+        <w:t xml:space="preserve">Information Commissioner’s Office (n.d) </w:t>
       </w:r>
       <w:r>
         <w:rPr>
@@ -1060,7 +1071,6 @@
           <w:sz w:val="20"/>
           <w:szCs w:val="20"/>
         </w:rPr>
-        <w:lastRenderedPageBreak/>
         <w:t xml:space="preserve">BCS, The Charted Institute for IT (June 2019) </w:t>
       </w:r>
       <w:r>
@@ -1125,23 +1135,7 @@
           <w:sz w:val="20"/>
           <w:szCs w:val="20"/>
         </w:rPr>
-        <w:t xml:space="preserve">Will </w:t>
-      </w:r>
-      <w:proofErr w:type="spellStart"/>
-      <w:r>
-        <w:rPr>
-          <w:sz w:val="20"/>
-          <w:szCs w:val="20"/>
-        </w:rPr>
-        <w:t>Koehrsen</w:t>
-      </w:r>
-      <w:proofErr w:type="spellEnd"/>
-      <w:r>
-        <w:rPr>
-          <w:sz w:val="20"/>
-          <w:szCs w:val="20"/>
-        </w:rPr>
-        <w:t xml:space="preserve"> (August 2018) </w:t>
+        <w:t xml:space="preserve">Will Koehrsen (August 2018) </w:t>
       </w:r>
       <w:r>
         <w:rPr>
@@ -1303,8 +1297,6 @@
     <w:p>
       <w:pPr>
         <w:rPr>
-          <w:i/>
-          <w:iCs/>
           <w:sz w:val="20"/>
           <w:szCs w:val="20"/>
         </w:rPr>
@@ -1323,23 +1315,7 @@
           <w:sz w:val="20"/>
           <w:szCs w:val="20"/>
         </w:rPr>
-        <w:t xml:space="preserve"> </w:t>
-      </w:r>
-      <w:proofErr w:type="spellStart"/>
-      <w:r>
-        <w:rPr>
-          <w:sz w:val="20"/>
-          <w:szCs w:val="20"/>
-        </w:rPr>
-        <w:t>Polamuri</w:t>
-      </w:r>
-      <w:proofErr w:type="spellEnd"/>
-      <w:r>
-        <w:rPr>
-          <w:sz w:val="20"/>
-          <w:szCs w:val="20"/>
-        </w:rPr>
-        <w:t xml:space="preserve"> </w:t>
+        <w:t xml:space="preserve"> Polamuri </w:t>
       </w:r>
       <w:r>
         <w:rPr>
@@ -1355,46 +1331,14 @@
           <w:sz w:val="20"/>
           <w:szCs w:val="20"/>
         </w:rPr>
-        <w:t>How</w:t>
-      </w:r>
-      <w:r>
-        <w:rPr>
-          <w:i/>
-          <w:iCs/>
-          <w:sz w:val="20"/>
-          <w:szCs w:val="20"/>
-        </w:rPr>
-        <w:t xml:space="preserve"> the</w:t>
-      </w:r>
-      <w:r>
-        <w:rPr>
-          <w:i/>
-          <w:iCs/>
-          <w:sz w:val="20"/>
-          <w:szCs w:val="20"/>
-        </w:rPr>
-        <w:t xml:space="preserve"> Random Forest Algorithm Works in Machine Learning</w:t>
-      </w:r>
-      <w:r>
-        <w:rPr>
-          <w:sz w:val="20"/>
-          <w:szCs w:val="20"/>
-        </w:rPr>
-        <w:t xml:space="preserve"> [Online]</w:t>
-      </w:r>
-      <w:r>
-        <w:rPr>
-          <w:sz w:val="20"/>
-          <w:szCs w:val="20"/>
-        </w:rPr>
-        <w:t xml:space="preserve"> </w:t>
-      </w:r>
-      <w:r>
-        <w:rPr>
-          <w:sz w:val="20"/>
-          <w:szCs w:val="20"/>
-        </w:rPr>
-        <w:t xml:space="preserve">Available at </w:t>
+        <w:t>How the Random Forest Algorithm Works in Machine Learning</w:t>
+      </w:r>
+      <w:r>
+        <w:rPr>
+          <w:sz w:val="20"/>
+          <w:szCs w:val="20"/>
+        </w:rPr>
+        <w:t xml:space="preserve"> [Online] Available at </w:t>
       </w:r>
       <w:hyperlink r:id="rId23" w:history="1">
         <w:r>
@@ -1406,51 +1350,313 @@
           <w:t>https://dataaspirant.com/2017/05/22/random-forest-algorithm-machine-learing/</w:t>
         </w:r>
       </w:hyperlink>
+      <w:r>
+        <w:rPr>
+          <w:sz w:val="20"/>
+          <w:szCs w:val="20"/>
+        </w:rPr>
+        <w:t xml:space="preserve"> (A</w:t>
+      </w:r>
+      <w:r>
+        <w:rPr>
+          <w:sz w:val="20"/>
+          <w:szCs w:val="20"/>
+        </w:rPr>
+        <w:t xml:space="preserve">ccessed </w:t>
+      </w:r>
+      <w:r>
+        <w:rPr>
+          <w:sz w:val="20"/>
+          <w:szCs w:val="20"/>
+        </w:rPr>
+        <w:t>5</w:t>
+      </w:r>
+      <w:r>
+        <w:rPr>
+          <w:sz w:val="20"/>
+          <w:szCs w:val="20"/>
+          <w:vertAlign w:val="superscript"/>
+        </w:rPr>
+        <w:t>th</w:t>
+      </w:r>
+      <w:r>
+        <w:rPr>
+          <w:sz w:val="20"/>
+          <w:szCs w:val="20"/>
+        </w:rPr>
+        <w:t xml:space="preserve"> </w:t>
+      </w:r>
+      <w:r>
+        <w:rPr>
+          <w:sz w:val="20"/>
+          <w:szCs w:val="20"/>
+        </w:rPr>
+        <w:t>April)</w:t>
+      </w:r>
+    </w:p>
+    <w:p>
+      <w:pPr>
+        <w:rPr>
+          <w:sz w:val="20"/>
+          <w:szCs w:val="20"/>
+          <w:u w:val="single"/>
+        </w:rPr>
+      </w:pPr>
+      <w:r>
+        <w:rPr>
+          <w:sz w:val="20"/>
+          <w:szCs w:val="20"/>
+          <w:u w:val="single"/>
+        </w:rPr>
+        <w:t>TMA0</w:t>
+      </w:r>
+      <w:r>
+        <w:rPr>
+          <w:sz w:val="20"/>
+          <w:szCs w:val="20"/>
+          <w:u w:val="single"/>
+        </w:rPr>
+        <w:t>3</w:t>
+      </w:r>
+    </w:p>
+    <w:p>
+      <w:pPr>
+        <w:rPr>
+          <w:sz w:val="20"/>
+          <w:szCs w:val="20"/>
+        </w:rPr>
+      </w:pPr>
+      <w:r>
+        <w:rPr>
+          <w:sz w:val="20"/>
+          <w:szCs w:val="20"/>
+        </w:rPr>
+        <w:t xml:space="preserve">Jason Brownlee </w:t>
+      </w:r>
+      <w:r>
+        <w:rPr>
+          <w:sz w:val="20"/>
+          <w:szCs w:val="20"/>
+        </w:rPr>
+        <w:t>(</w:t>
+      </w:r>
+      <w:r>
+        <w:rPr>
+          <w:sz w:val="20"/>
+          <w:szCs w:val="20"/>
+        </w:rPr>
+        <w:t>August 2019</w:t>
+      </w:r>
+      <w:r>
+        <w:rPr>
+          <w:sz w:val="20"/>
+          <w:szCs w:val="20"/>
+        </w:rPr>
+        <w:t xml:space="preserve">) </w:t>
+      </w:r>
+      <w:r>
+        <w:rPr>
+          <w:i/>
+          <w:iCs/>
+          <w:sz w:val="20"/>
+          <w:szCs w:val="20"/>
+        </w:rPr>
+        <w:t>How to Implement Random Forest From Scratch in Python</w:t>
+      </w:r>
+      <w:r>
+        <w:rPr>
+          <w:sz w:val="20"/>
+          <w:szCs w:val="20"/>
+        </w:rPr>
+        <w:t xml:space="preserve"> [Online] Available at </w:t>
+      </w:r>
+      <w:hyperlink r:id="rId24" w:history="1">
+        <w:r>
+          <w:rPr>
+            <w:rStyle w:val="Hyperlink"/>
+            <w:sz w:val="20"/>
+            <w:szCs w:val="20"/>
+          </w:rPr>
+          <w:t>https://machinelearningmastery.com/implement-random-forest-scratch-python/</w:t>
+        </w:r>
+      </w:hyperlink>
+      <w:r>
+        <w:rPr>
+          <w:sz w:val="20"/>
+          <w:szCs w:val="20"/>
+        </w:rPr>
+        <w:t xml:space="preserve"> (A</w:t>
+      </w:r>
+      <w:r>
+        <w:rPr>
+          <w:sz w:val="20"/>
+          <w:szCs w:val="20"/>
+        </w:rPr>
+        <w:t xml:space="preserve">ccessed </w:t>
+      </w:r>
+      <w:r>
+        <w:rPr>
+          <w:sz w:val="20"/>
+          <w:szCs w:val="20"/>
+        </w:rPr>
+        <w:t>14</w:t>
+      </w:r>
+      <w:r>
+        <w:rPr>
+          <w:sz w:val="20"/>
+          <w:szCs w:val="20"/>
+          <w:vertAlign w:val="superscript"/>
+        </w:rPr>
+        <w:t>th</w:t>
+      </w:r>
+      <w:r>
+        <w:rPr>
+          <w:sz w:val="20"/>
+          <w:szCs w:val="20"/>
+        </w:rPr>
+        <w:t xml:space="preserve"> </w:t>
+      </w:r>
+      <w:r>
+        <w:rPr>
+          <w:sz w:val="20"/>
+          <w:szCs w:val="20"/>
+        </w:rPr>
+        <w:t>April)</w:t>
+      </w:r>
+    </w:p>
+    <w:p>
+      <w:pPr>
+        <w:rPr>
+          <w:sz w:val="20"/>
+          <w:szCs w:val="20"/>
+        </w:rPr>
+      </w:pPr>
+      <w:r>
+        <w:rPr>
+          <w:sz w:val="20"/>
+          <w:szCs w:val="20"/>
+        </w:rPr>
+        <w:t>Jason Brownlee (</w:t>
+      </w:r>
+      <w:r>
+        <w:rPr>
+          <w:sz w:val="20"/>
+          <w:szCs w:val="20"/>
+        </w:rPr>
+        <w:t>December</w:t>
+      </w:r>
+      <w:r>
+        <w:rPr>
+          <w:sz w:val="20"/>
+          <w:szCs w:val="20"/>
+        </w:rPr>
+        <w:t xml:space="preserve"> 2019) </w:t>
+      </w:r>
+      <w:r>
+        <w:rPr>
+          <w:i/>
+          <w:iCs/>
+          <w:sz w:val="20"/>
+          <w:szCs w:val="20"/>
+        </w:rPr>
+        <w:t xml:space="preserve">How to Implement </w:t>
+      </w:r>
+      <w:r>
+        <w:rPr>
+          <w:i/>
+          <w:iCs/>
+          <w:sz w:val="20"/>
+          <w:szCs w:val="20"/>
+        </w:rPr>
+        <w:t xml:space="preserve">The Decision Tree </w:t>
+      </w:r>
+      <w:r>
+        <w:rPr>
+          <w:i/>
+          <w:iCs/>
+          <w:sz w:val="20"/>
+          <w:szCs w:val="20"/>
+        </w:rPr>
+        <w:t>From Scratch in Python</w:t>
+      </w:r>
+      <w:r>
+        <w:rPr>
+          <w:sz w:val="20"/>
+          <w:szCs w:val="20"/>
+        </w:rPr>
+        <w:t xml:space="preserve"> [Online] Available at </w:t>
+      </w:r>
+      <w:hyperlink r:id="rId25" w:history="1">
+        <w:r>
+          <w:rPr>
+            <w:rStyle w:val="Hyperlink"/>
+            <w:sz w:val="20"/>
+            <w:szCs w:val="20"/>
+          </w:rPr>
+          <w:t>https://machinelearningmastery.com/implement-</w:t>
+        </w:r>
+        <w:r>
+          <w:rPr>
+            <w:rStyle w:val="Hyperlink"/>
+            <w:sz w:val="20"/>
+            <w:szCs w:val="20"/>
+          </w:rPr>
+          <w:t>decision-tree</w:t>
+        </w:r>
+        <w:r>
+          <w:rPr>
+            <w:rStyle w:val="Hyperlink"/>
+            <w:sz w:val="20"/>
+            <w:szCs w:val="20"/>
+          </w:rPr>
+          <w:t>-scratch-python/</w:t>
+        </w:r>
+      </w:hyperlink>
+      <w:r>
+        <w:rPr>
+          <w:sz w:val="20"/>
+          <w:szCs w:val="20"/>
+        </w:rPr>
+        <w:t xml:space="preserve"> (A</w:t>
+      </w:r>
+      <w:r>
+        <w:rPr>
+          <w:sz w:val="20"/>
+          <w:szCs w:val="20"/>
+        </w:rPr>
+        <w:t xml:space="preserve">ccessed </w:t>
+      </w:r>
+      <w:r>
+        <w:rPr>
+          <w:sz w:val="20"/>
+          <w:szCs w:val="20"/>
+        </w:rPr>
+        <w:t>14</w:t>
+      </w:r>
+      <w:r>
+        <w:rPr>
+          <w:sz w:val="20"/>
+          <w:szCs w:val="20"/>
+          <w:vertAlign w:val="superscript"/>
+        </w:rPr>
+        <w:t>th</w:t>
+      </w:r>
+      <w:r>
+        <w:rPr>
+          <w:sz w:val="20"/>
+          <w:szCs w:val="20"/>
+        </w:rPr>
+        <w:t xml:space="preserve"> </w:t>
+      </w:r>
+      <w:r>
+        <w:rPr>
+          <w:sz w:val="20"/>
+          <w:szCs w:val="20"/>
+        </w:rPr>
+        <w:t>April)</w:t>
+      </w:r>
       <w:bookmarkStart w:id="4" w:name="_GoBack"/>
       <w:bookmarkEnd w:id="4"/>
-      <w:r>
-        <w:rPr>
-          <w:sz w:val="20"/>
-          <w:szCs w:val="20"/>
-        </w:rPr>
-        <w:t xml:space="preserve"> (A</w:t>
-      </w:r>
-      <w:r>
-        <w:rPr>
-          <w:sz w:val="20"/>
-          <w:szCs w:val="20"/>
-        </w:rPr>
-        <w:t xml:space="preserve">ccessed </w:t>
-      </w:r>
-      <w:r>
-        <w:rPr>
-          <w:sz w:val="20"/>
-          <w:szCs w:val="20"/>
-        </w:rPr>
-        <w:t>5</w:t>
-      </w:r>
-      <w:r>
-        <w:rPr>
-          <w:sz w:val="20"/>
-          <w:szCs w:val="20"/>
-          <w:vertAlign w:val="superscript"/>
-        </w:rPr>
-        <w:t>th</w:t>
-      </w:r>
-      <w:r>
-        <w:rPr>
-          <w:sz w:val="20"/>
-          <w:szCs w:val="20"/>
-        </w:rPr>
-        <w:t xml:space="preserve"> </w:t>
-      </w:r>
-      <w:r>
-        <w:rPr>
-          <w:sz w:val="20"/>
-          <w:szCs w:val="20"/>
-        </w:rPr>
-        <w:t>April)</w:t>
-      </w:r>
     </w:p>
     <w:sectPr>
       <w:pgSz w:w="11906" w:h="16838"/>

</xml_diff>

<commit_message>
Further research into implementation of Random Forest
</commit_message>
<xml_diff>
--- a/documents/bibliography.docx
+++ b/documents/bibliography.docx
@@ -108,7 +108,23 @@
           <w:sz w:val="20"/>
           <w:szCs w:val="20"/>
         </w:rPr>
-        <w:t xml:space="preserve">J.M.Carroll, </w:t>
+        <w:t>J.</w:t>
+      </w:r>
+      <w:proofErr w:type="gramStart"/>
+      <w:r>
+        <w:rPr>
+          <w:sz w:val="20"/>
+          <w:szCs w:val="20"/>
+        </w:rPr>
+        <w:t>M.Carroll</w:t>
+      </w:r>
+      <w:proofErr w:type="gramEnd"/>
+      <w:r>
+        <w:rPr>
+          <w:sz w:val="20"/>
+          <w:szCs w:val="20"/>
+        </w:rPr>
+        <w:t xml:space="preserve">, </w:t>
       </w:r>
       <w:proofErr w:type="spellStart"/>
       <w:r>
@@ -323,14 +339,25 @@
         </w:rPr>
         <w:t xml:space="preserve">The Open University (2019) ‘Data mining I: classification tasks’ </w:t>
       </w:r>
-      <w:r>
-        <w:rPr>
-          <w:i/>
-          <w:iCs/>
-          <w:sz w:val="20"/>
-          <w:szCs w:val="20"/>
-        </w:rPr>
-        <w:t>The k-nearest neighbo</w:t>
+      <w:proofErr w:type="gramStart"/>
+      <w:r>
+        <w:rPr>
+          <w:i/>
+          <w:iCs/>
+          <w:sz w:val="20"/>
+          <w:szCs w:val="20"/>
+        </w:rPr>
+        <w:t>The</w:t>
+      </w:r>
+      <w:proofErr w:type="gramEnd"/>
+      <w:r>
+        <w:rPr>
+          <w:i/>
+          <w:iCs/>
+          <w:sz w:val="20"/>
+          <w:szCs w:val="20"/>
+        </w:rPr>
+        <w:t xml:space="preserve"> k-nearest neighbo</w:t>
       </w:r>
       <w:r>
         <w:rPr>
@@ -1431,28 +1458,7 @@
           <w:sz w:val="20"/>
           <w:szCs w:val="20"/>
         </w:rPr>
-        <w:t xml:space="preserve">Jason Brownlee </w:t>
-      </w:r>
-      <w:r>
-        <w:rPr>
-          <w:sz w:val="20"/>
-          <w:szCs w:val="20"/>
-        </w:rPr>
-        <w:t>(</w:t>
-      </w:r>
-      <w:r>
-        <w:rPr>
-          <w:sz w:val="20"/>
-          <w:szCs w:val="20"/>
-        </w:rPr>
-        <w:t>August 2019</w:t>
-      </w:r>
-      <w:r>
-        <w:rPr>
-          <w:sz w:val="20"/>
-          <w:szCs w:val="20"/>
-        </w:rPr>
-        <w:t xml:space="preserve">) </w:t>
+        <w:t xml:space="preserve">Jason Brownlee (August 2019) </w:t>
       </w:r>
       <w:r>
         <w:rPr>
@@ -1536,48 +1542,16 @@
           <w:sz w:val="20"/>
           <w:szCs w:val="20"/>
         </w:rPr>
-        <w:t>Jason Brownlee (</w:t>
-      </w:r>
-      <w:r>
-        <w:rPr>
-          <w:sz w:val="20"/>
-          <w:szCs w:val="20"/>
-        </w:rPr>
-        <w:t>December</w:t>
-      </w:r>
-      <w:r>
-        <w:rPr>
-          <w:sz w:val="20"/>
-          <w:szCs w:val="20"/>
-        </w:rPr>
-        <w:t xml:space="preserve"> 2019) </w:t>
-      </w:r>
-      <w:r>
-        <w:rPr>
-          <w:i/>
-          <w:iCs/>
-          <w:sz w:val="20"/>
-          <w:szCs w:val="20"/>
-        </w:rPr>
-        <w:t xml:space="preserve">How to Implement </w:t>
-      </w:r>
-      <w:r>
-        <w:rPr>
-          <w:i/>
-          <w:iCs/>
-          <w:sz w:val="20"/>
-          <w:szCs w:val="20"/>
-        </w:rPr>
-        <w:t xml:space="preserve">The Decision Tree </w:t>
-      </w:r>
-      <w:r>
-        <w:rPr>
-          <w:i/>
-          <w:iCs/>
-          <w:sz w:val="20"/>
-          <w:szCs w:val="20"/>
-        </w:rPr>
-        <w:t>From Scratch in Python</w:t>
+        <w:t xml:space="preserve">Jason Brownlee (December 2019) </w:t>
+      </w:r>
+      <w:r>
+        <w:rPr>
+          <w:i/>
+          <w:iCs/>
+          <w:sz w:val="20"/>
+          <w:szCs w:val="20"/>
+        </w:rPr>
+        <w:t>How to Implement The Decision Tree From Scratch in Python</w:t>
       </w:r>
       <w:r>
         <w:rPr>
@@ -1593,59 +1567,254 @@
             <w:sz w:val="20"/>
             <w:szCs w:val="20"/>
           </w:rPr>
-          <w:t>https://machinelearningmastery.com/implement-</w:t>
+          <w:t>https://machinelearningmastery.com/implement-decision-tree-scratch-python/</w:t>
         </w:r>
+      </w:hyperlink>
+      <w:r>
+        <w:rPr>
+          <w:sz w:val="20"/>
+          <w:szCs w:val="20"/>
+        </w:rPr>
+        <w:t xml:space="preserve"> (A</w:t>
+      </w:r>
+      <w:r>
+        <w:rPr>
+          <w:sz w:val="20"/>
+          <w:szCs w:val="20"/>
+        </w:rPr>
+        <w:t xml:space="preserve">ccessed </w:t>
+      </w:r>
+      <w:r>
+        <w:rPr>
+          <w:sz w:val="20"/>
+          <w:szCs w:val="20"/>
+        </w:rPr>
+        <w:t>14</w:t>
+      </w:r>
+      <w:r>
+        <w:rPr>
+          <w:sz w:val="20"/>
+          <w:szCs w:val="20"/>
+          <w:vertAlign w:val="superscript"/>
+        </w:rPr>
+        <w:t>th</w:t>
+      </w:r>
+      <w:r>
+        <w:rPr>
+          <w:sz w:val="20"/>
+          <w:szCs w:val="20"/>
+        </w:rPr>
+        <w:t xml:space="preserve"> </w:t>
+      </w:r>
+      <w:r>
+        <w:rPr>
+          <w:sz w:val="20"/>
+          <w:szCs w:val="20"/>
+        </w:rPr>
+        <w:t>April)</w:t>
+      </w:r>
+    </w:p>
+    <w:p>
+      <w:pPr>
+        <w:rPr>
+          <w:sz w:val="20"/>
+          <w:szCs w:val="20"/>
+        </w:rPr>
+      </w:pPr>
+      <w:r>
+        <w:rPr>
+          <w:sz w:val="20"/>
+          <w:szCs w:val="20"/>
+        </w:rPr>
+        <w:t xml:space="preserve">Jake </w:t>
+      </w:r>
+      <w:proofErr w:type="spellStart"/>
+      <w:r>
+        <w:rPr>
+          <w:sz w:val="20"/>
+          <w:szCs w:val="20"/>
+        </w:rPr>
+        <w:t>Huneycutt</w:t>
+      </w:r>
+      <w:proofErr w:type="spellEnd"/>
+      <w:r>
+        <w:rPr>
+          <w:sz w:val="20"/>
+          <w:szCs w:val="20"/>
+        </w:rPr>
+        <w:t xml:space="preserve"> (</w:t>
+      </w:r>
+      <w:r>
+        <w:rPr>
+          <w:sz w:val="20"/>
+          <w:szCs w:val="20"/>
+        </w:rPr>
+        <w:t xml:space="preserve">May </w:t>
+      </w:r>
+      <w:r>
+        <w:rPr>
+          <w:sz w:val="20"/>
+          <w:szCs w:val="20"/>
+        </w:rPr>
+        <w:t>201</w:t>
+      </w:r>
+      <w:r>
+        <w:rPr>
+          <w:sz w:val="20"/>
+          <w:szCs w:val="20"/>
+        </w:rPr>
+        <w:t>8</w:t>
+      </w:r>
+      <w:r>
+        <w:rPr>
+          <w:sz w:val="20"/>
+          <w:szCs w:val="20"/>
+        </w:rPr>
+        <w:t xml:space="preserve">) </w:t>
+      </w:r>
+      <w:r>
+        <w:rPr>
+          <w:i/>
+          <w:iCs/>
+          <w:sz w:val="20"/>
+          <w:szCs w:val="20"/>
+        </w:rPr>
+        <w:t>Implementing a Random Forest Classification Model in Python</w:t>
+      </w:r>
+      <w:r>
+        <w:rPr>
+          <w:sz w:val="20"/>
+          <w:szCs w:val="20"/>
+        </w:rPr>
+        <w:t xml:space="preserve"> [Online] Available at </w:t>
+      </w:r>
+      <w:hyperlink r:id="rId26" w:history="1">
         <w:r>
           <w:rPr>
             <w:rStyle w:val="Hyperlink"/>
             <w:sz w:val="20"/>
             <w:szCs w:val="20"/>
           </w:rPr>
-          <w:t>decision-tree</w:t>
+          <w:t>https://medium.com/@hjhuney/implementing-a-random-forest-classification-model-in-python-583891c99652</w:t>
         </w:r>
+      </w:hyperlink>
+      <w:r>
+        <w:rPr>
+          <w:sz w:val="20"/>
+          <w:szCs w:val="20"/>
+        </w:rPr>
+        <w:t xml:space="preserve"> (A</w:t>
+      </w:r>
+      <w:r>
+        <w:rPr>
+          <w:sz w:val="20"/>
+          <w:szCs w:val="20"/>
+        </w:rPr>
+        <w:t xml:space="preserve">ccessed </w:t>
+      </w:r>
+      <w:r>
+        <w:rPr>
+          <w:sz w:val="20"/>
+          <w:szCs w:val="20"/>
+        </w:rPr>
+        <w:t>1</w:t>
+      </w:r>
+      <w:r>
+        <w:rPr>
+          <w:sz w:val="20"/>
+          <w:szCs w:val="20"/>
+        </w:rPr>
+        <w:t>9</w:t>
+      </w:r>
+      <w:r>
+        <w:rPr>
+          <w:sz w:val="20"/>
+          <w:szCs w:val="20"/>
+          <w:vertAlign w:val="superscript"/>
+        </w:rPr>
+        <w:t>th</w:t>
+      </w:r>
+      <w:r>
+        <w:rPr>
+          <w:sz w:val="20"/>
+          <w:szCs w:val="20"/>
+        </w:rPr>
+        <w:t xml:space="preserve"> </w:t>
+      </w:r>
+      <w:r>
+        <w:rPr>
+          <w:sz w:val="20"/>
+          <w:szCs w:val="20"/>
+        </w:rPr>
+        <w:t>April)</w:t>
+      </w:r>
+    </w:p>
+    <w:p>
+      <w:pPr>
+        <w:rPr>
+          <w:sz w:val="20"/>
+          <w:szCs w:val="20"/>
+        </w:rPr>
+      </w:pPr>
+      <w:r>
+        <w:rPr>
+          <w:sz w:val="20"/>
+          <w:szCs w:val="20"/>
+        </w:rPr>
+        <w:t xml:space="preserve">Jake </w:t>
+      </w:r>
+      <w:proofErr w:type="spellStart"/>
+      <w:r>
+        <w:rPr>
+          <w:sz w:val="20"/>
+          <w:szCs w:val="20"/>
+        </w:rPr>
+        <w:t>VanderPlas</w:t>
+      </w:r>
+      <w:proofErr w:type="spellEnd"/>
+      <w:r>
+        <w:rPr>
+          <w:sz w:val="20"/>
+          <w:szCs w:val="20"/>
+        </w:rPr>
+        <w:t xml:space="preserve"> (n.d) </w:t>
+      </w:r>
+      <w:r>
+        <w:rPr>
+          <w:i/>
+          <w:iCs/>
+          <w:sz w:val="20"/>
+          <w:szCs w:val="20"/>
+        </w:rPr>
+        <w:t>In-Depth: Decision Trees and Random Forests</w:t>
+      </w:r>
+      <w:r>
+        <w:rPr>
+          <w:i/>
+          <w:iCs/>
+          <w:sz w:val="20"/>
+          <w:szCs w:val="20"/>
+        </w:rPr>
+        <w:t xml:space="preserve"> </w:t>
+      </w:r>
+      <w:r>
+        <w:rPr>
+          <w:sz w:val="20"/>
+          <w:szCs w:val="20"/>
+        </w:rPr>
+        <w:t xml:space="preserve">[Online] Available at </w:t>
+      </w:r>
+      <w:hyperlink r:id="rId27" w:history="1">
         <w:r>
           <w:rPr>
             <w:rStyle w:val="Hyperlink"/>
             <w:sz w:val="20"/>
             <w:szCs w:val="20"/>
           </w:rPr>
-          <w:t>-scratch-python/</w:t>
+          <w:t>https://jakevdp.github.io/PythonDataScienceHandbook/05.08-random-forests.html</w:t>
         </w:r>
       </w:hyperlink>
       <w:r>
-        <w:rPr>
-          <w:sz w:val="20"/>
-          <w:szCs w:val="20"/>
-        </w:rPr>
-        <w:t xml:space="preserve"> (A</w:t>
-      </w:r>
-      <w:r>
-        <w:rPr>
-          <w:sz w:val="20"/>
-          <w:szCs w:val="20"/>
-        </w:rPr>
-        <w:t xml:space="preserve">ccessed </w:t>
-      </w:r>
-      <w:r>
-        <w:rPr>
-          <w:sz w:val="20"/>
-          <w:szCs w:val="20"/>
-        </w:rPr>
-        <w:t>14</w:t>
-      </w:r>
-      <w:r>
-        <w:rPr>
-          <w:sz w:val="20"/>
-          <w:szCs w:val="20"/>
-          <w:vertAlign w:val="superscript"/>
-        </w:rPr>
-        <w:t>th</w:t>
-      </w:r>
-      <w:r>
-        <w:rPr>
-          <w:sz w:val="20"/>
-          <w:szCs w:val="20"/>
-        </w:rPr>
         <w:t xml:space="preserve"> </w:t>
       </w:r>
       <w:r>
@@ -1653,10 +1822,53 @@
           <w:sz w:val="20"/>
           <w:szCs w:val="20"/>
         </w:rPr>
-        <w:t>April)</w:t>
+        <w:t>(A</w:t>
+      </w:r>
+      <w:r>
+        <w:rPr>
+          <w:sz w:val="20"/>
+          <w:szCs w:val="20"/>
+        </w:rPr>
+        <w:t>ccessed</w:t>
       </w:r>
       <w:bookmarkStart w:id="4" w:name="_GoBack"/>
       <w:bookmarkEnd w:id="4"/>
+      <w:r>
+        <w:rPr>
+          <w:sz w:val="20"/>
+          <w:szCs w:val="20"/>
+        </w:rPr>
+        <w:t xml:space="preserve"> </w:t>
+      </w:r>
+      <w:r>
+        <w:rPr>
+          <w:sz w:val="20"/>
+          <w:szCs w:val="20"/>
+        </w:rPr>
+        <w:t>19</w:t>
+      </w:r>
+      <w:r>
+        <w:rPr>
+          <w:sz w:val="20"/>
+          <w:szCs w:val="20"/>
+          <w:vertAlign w:val="superscript"/>
+        </w:rPr>
+        <w:t>th</w:t>
+      </w:r>
+      <w:r>
+        <w:rPr>
+          <w:sz w:val="20"/>
+          <w:szCs w:val="20"/>
+        </w:rPr>
+        <w:t xml:space="preserve"> </w:t>
+      </w:r>
+      <w:r>
+        <w:rPr>
+          <w:sz w:val="20"/>
+          <w:szCs w:val="20"/>
+        </w:rPr>
+        <w:t>April)</w:t>
+      </w:r>
     </w:p>
     <w:sectPr>
       <w:pgSz w:w="11906" w:h="16838"/>

</xml_diff>

<commit_message>
Started research on knn
</commit_message>
<xml_diff>
--- a/documents/bibliography.docx
+++ b/documents/bibliography.docx
@@ -1642,35 +1642,7 @@
           <w:sz w:val="20"/>
           <w:szCs w:val="20"/>
         </w:rPr>
-        <w:t xml:space="preserve"> (</w:t>
-      </w:r>
-      <w:r>
-        <w:rPr>
-          <w:sz w:val="20"/>
-          <w:szCs w:val="20"/>
-        </w:rPr>
-        <w:t xml:space="preserve">May </w:t>
-      </w:r>
-      <w:r>
-        <w:rPr>
-          <w:sz w:val="20"/>
-          <w:szCs w:val="20"/>
-        </w:rPr>
-        <w:t>201</w:t>
-      </w:r>
-      <w:r>
-        <w:rPr>
-          <w:sz w:val="20"/>
-          <w:szCs w:val="20"/>
-        </w:rPr>
-        <w:t>8</w:t>
-      </w:r>
-      <w:r>
-        <w:rPr>
-          <w:sz w:val="20"/>
-          <w:szCs w:val="20"/>
-        </w:rPr>
-        <w:t xml:space="preserve">) </w:t>
+        <w:t xml:space="preserve"> (May 2018) </w:t>
       </w:r>
       <w:r>
         <w:rPr>
@@ -1717,14 +1689,7 @@
           <w:sz w:val="20"/>
           <w:szCs w:val="20"/>
         </w:rPr>
-        <w:t>1</w:t>
-      </w:r>
-      <w:r>
-        <w:rPr>
-          <w:sz w:val="20"/>
-          <w:szCs w:val="20"/>
-        </w:rPr>
-        <w:t>9</w:t>
+        <w:t>19</w:t>
       </w:r>
       <w:r>
         <w:rPr>
@@ -1829,46 +1794,207 @@
           <w:sz w:val="20"/>
           <w:szCs w:val="20"/>
         </w:rPr>
-        <w:t>ccessed</w:t>
-      </w:r>
+        <w:t xml:space="preserve">ccessed </w:t>
+      </w:r>
+      <w:r>
+        <w:rPr>
+          <w:sz w:val="20"/>
+          <w:szCs w:val="20"/>
+        </w:rPr>
+        <w:t>19</w:t>
+      </w:r>
+      <w:r>
+        <w:rPr>
+          <w:sz w:val="20"/>
+          <w:szCs w:val="20"/>
+          <w:vertAlign w:val="superscript"/>
+        </w:rPr>
+        <w:t>th</w:t>
+      </w:r>
+      <w:r>
+        <w:rPr>
+          <w:sz w:val="20"/>
+          <w:szCs w:val="20"/>
+        </w:rPr>
+        <w:t xml:space="preserve"> </w:t>
+      </w:r>
+      <w:r>
+        <w:rPr>
+          <w:sz w:val="20"/>
+          <w:szCs w:val="20"/>
+        </w:rPr>
+        <w:t>April)</w:t>
+      </w:r>
+    </w:p>
+    <w:p>
+      <w:pPr>
+        <w:rPr>
+          <w:sz w:val="20"/>
+          <w:szCs w:val="20"/>
+        </w:rPr>
+      </w:pPr>
+      <w:r>
+        <w:rPr>
+          <w:sz w:val="20"/>
+          <w:szCs w:val="20"/>
+        </w:rPr>
+        <w:t xml:space="preserve">Cory </w:t>
+      </w:r>
+      <w:proofErr w:type="spellStart"/>
+      <w:r>
+        <w:rPr>
+          <w:sz w:val="20"/>
+          <w:szCs w:val="20"/>
+        </w:rPr>
+        <w:t>Maklin</w:t>
+      </w:r>
+      <w:proofErr w:type="spellEnd"/>
+      <w:r>
+        <w:rPr>
+          <w:sz w:val="20"/>
+          <w:szCs w:val="20"/>
+        </w:rPr>
+        <w:t xml:space="preserve"> </w:t>
+      </w:r>
+      <w:r>
+        <w:rPr>
+          <w:sz w:val="20"/>
+          <w:szCs w:val="20"/>
+        </w:rPr>
+        <w:t>(</w:t>
+      </w:r>
+      <w:r>
+        <w:rPr>
+          <w:sz w:val="20"/>
+          <w:szCs w:val="20"/>
+        </w:rPr>
+        <w:t>July 2019</w:t>
+      </w:r>
+      <w:r>
+        <w:rPr>
+          <w:sz w:val="20"/>
+          <w:szCs w:val="20"/>
+        </w:rPr>
+        <w:t xml:space="preserve">) </w:t>
+      </w:r>
+      <w:r>
+        <w:rPr>
+          <w:i/>
+          <w:iCs/>
+          <w:sz w:val="20"/>
+          <w:szCs w:val="20"/>
+        </w:rPr>
+        <w:t xml:space="preserve">K Nearest </w:t>
+      </w:r>
+      <w:proofErr w:type="spellStart"/>
+      <w:r>
+        <w:rPr>
+          <w:i/>
+          <w:iCs/>
+          <w:sz w:val="20"/>
+          <w:szCs w:val="20"/>
+        </w:rPr>
+        <w:t>Neighbor</w:t>
+      </w:r>
+      <w:proofErr w:type="spellEnd"/>
+      <w:r>
+        <w:rPr>
+          <w:i/>
+          <w:iCs/>
+          <w:sz w:val="20"/>
+          <w:szCs w:val="20"/>
+        </w:rPr>
+        <w:t xml:space="preserve"> Algorithm In Python</w:t>
+      </w:r>
+      <w:r>
+        <w:rPr>
+          <w:i/>
+          <w:iCs/>
+          <w:sz w:val="20"/>
+          <w:szCs w:val="20"/>
+        </w:rPr>
+        <w:t xml:space="preserve"> </w:t>
+      </w:r>
+      <w:r>
+        <w:rPr>
+          <w:sz w:val="20"/>
+          <w:szCs w:val="20"/>
+        </w:rPr>
+        <w:t xml:space="preserve">[Online] Available at </w:t>
+      </w:r>
+      <w:hyperlink r:id="rId28" w:history="1">
+        <w:r>
+          <w:rPr>
+            <w:rStyle w:val="Hyperlink"/>
+            <w:sz w:val="20"/>
+            <w:szCs w:val="20"/>
+          </w:rPr>
+          <w:t>https://towardsdatascience.com/k-nearest-neighbor-python-2fccc47d2a55</w:t>
+        </w:r>
+      </w:hyperlink>
+      <w:r>
+        <w:t xml:space="preserve"> </w:t>
+      </w:r>
+      <w:r>
+        <w:rPr>
+          <w:sz w:val="20"/>
+          <w:szCs w:val="20"/>
+        </w:rPr>
+        <w:t>(A</w:t>
+      </w:r>
+      <w:r>
+        <w:rPr>
+          <w:sz w:val="20"/>
+          <w:szCs w:val="20"/>
+        </w:rPr>
+        <w:t xml:space="preserve">ccessed </w:t>
+      </w:r>
+      <w:r>
+        <w:rPr>
+          <w:sz w:val="20"/>
+          <w:szCs w:val="20"/>
+        </w:rPr>
+        <w:t>17</w:t>
+      </w:r>
+      <w:r>
+        <w:rPr>
+          <w:sz w:val="20"/>
+          <w:szCs w:val="20"/>
+          <w:vertAlign w:val="superscript"/>
+        </w:rPr>
+        <w:t>th</w:t>
+      </w:r>
+      <w:r>
+        <w:rPr>
+          <w:sz w:val="20"/>
+          <w:szCs w:val="20"/>
+        </w:rPr>
+        <w:t xml:space="preserve"> </w:t>
+      </w:r>
+      <w:r>
+        <w:rPr>
+          <w:sz w:val="20"/>
+          <w:szCs w:val="20"/>
+        </w:rPr>
+        <w:t>May</w:t>
+      </w:r>
+      <w:r>
+        <w:rPr>
+          <w:sz w:val="20"/>
+          <w:szCs w:val="20"/>
+        </w:rPr>
+        <w:t>)</w:t>
+      </w:r>
+    </w:p>
+    <w:p>
+      <w:pPr>
+        <w:rPr>
+          <w:sz w:val="20"/>
+          <w:szCs w:val="20"/>
+        </w:rPr>
+      </w:pPr>
       <w:bookmarkStart w:id="4" w:name="_GoBack"/>
       <w:bookmarkEnd w:id="4"/>
-      <w:r>
-        <w:rPr>
-          <w:sz w:val="20"/>
-          <w:szCs w:val="20"/>
-        </w:rPr>
-        <w:t xml:space="preserve"> </w:t>
-      </w:r>
-      <w:r>
-        <w:rPr>
-          <w:sz w:val="20"/>
-          <w:szCs w:val="20"/>
-        </w:rPr>
-        <w:t>19</w:t>
-      </w:r>
-      <w:r>
-        <w:rPr>
-          <w:sz w:val="20"/>
-          <w:szCs w:val="20"/>
-          <w:vertAlign w:val="superscript"/>
-        </w:rPr>
-        <w:t>th</w:t>
-      </w:r>
-      <w:r>
-        <w:rPr>
-          <w:sz w:val="20"/>
-          <w:szCs w:val="20"/>
-        </w:rPr>
-        <w:t xml:space="preserve"> </w:t>
-      </w:r>
-      <w:r>
-        <w:rPr>
-          <w:sz w:val="20"/>
-          <w:szCs w:val="20"/>
-        </w:rPr>
-        <w:t>April)</w:t>
-      </w:r>
     </w:p>
     <w:sectPr>
       <w:pgSz w:w="11906" w:h="16838"/>

</xml_diff>

<commit_message>
More work on TMA03
</commit_message>
<xml_diff>
--- a/documents/bibliography.docx
+++ b/documents/bibliography.docx
@@ -1483,7 +1483,23 @@
             <w:sz w:val="20"/>
             <w:szCs w:val="20"/>
           </w:rPr>
-          <w:t>https://machinelearningmastery.com/implement-random-forest-scratch-python/</w:t>
+          <w:t>https://machinelearningmastery.com/implement-rando</w:t>
+        </w:r>
+        <w:r>
+          <w:rPr>
+            <w:rStyle w:val="Hyperlink"/>
+            <w:sz w:val="20"/>
+            <w:szCs w:val="20"/>
+          </w:rPr>
+          <w:t>m</w:t>
+        </w:r>
+        <w:r>
+          <w:rPr>
+            <w:rStyle w:val="Hyperlink"/>
+            <w:sz w:val="20"/>
+            <w:szCs w:val="20"/>
+          </w:rPr>
+          <w:t>-forest-scratch-python/</w:t>
         </w:r>
       </w:hyperlink>
       <w:r>
@@ -1626,23 +1642,7 @@
           <w:sz w:val="20"/>
           <w:szCs w:val="20"/>
         </w:rPr>
-        <w:t xml:space="preserve">Jake </w:t>
-      </w:r>
-      <w:proofErr w:type="spellStart"/>
-      <w:r>
-        <w:rPr>
-          <w:sz w:val="20"/>
-          <w:szCs w:val="20"/>
-        </w:rPr>
-        <w:t>Huneycutt</w:t>
-      </w:r>
-      <w:proofErr w:type="spellEnd"/>
-      <w:r>
-        <w:rPr>
-          <w:sz w:val="20"/>
-          <w:szCs w:val="20"/>
-        </w:rPr>
-        <w:t xml:space="preserve"> (May 2018) </w:t>
+        <w:t xml:space="preserve">Jake Huneycutt (May 2018) </w:t>
       </w:r>
       <w:r>
         <w:rPr>
@@ -1667,7 +1667,23 @@
             <w:sz w:val="20"/>
             <w:szCs w:val="20"/>
           </w:rPr>
-          <w:t>https://medium.com/@hjhuney/implementing-a-random-forest-classification-model-in-python-583891c99652</w:t>
+          <w:t>https://medium.com/</w:t>
+        </w:r>
+        <w:r>
+          <w:rPr>
+            <w:rStyle w:val="Hyperlink"/>
+            <w:sz w:val="20"/>
+            <w:szCs w:val="20"/>
+          </w:rPr>
+          <w:t>@</w:t>
+        </w:r>
+        <w:r>
+          <w:rPr>
+            <w:rStyle w:val="Hyperlink"/>
+            <w:sz w:val="20"/>
+            <w:szCs w:val="20"/>
+          </w:rPr>
+          <w:t>hjhuney/implementing-a-random-forest-classification-model-in-python-583891c99652</w:t>
         </w:r>
       </w:hyperlink>
       <w:r>
@@ -1776,7 +1792,23 @@
             <w:sz w:val="20"/>
             <w:szCs w:val="20"/>
           </w:rPr>
-          <w:t>https://jakevdp.github.io/PythonDataScienceHandbook/05.08-random-forests.html</w:t>
+          <w:t>https://ja</w:t>
+        </w:r>
+        <w:r>
+          <w:rPr>
+            <w:rStyle w:val="Hyperlink"/>
+            <w:sz w:val="20"/>
+            <w:szCs w:val="20"/>
+          </w:rPr>
+          <w:t>k</w:t>
+        </w:r>
+        <w:r>
+          <w:rPr>
+            <w:rStyle w:val="Hyperlink"/>
+            <w:sz w:val="20"/>
+            <w:szCs w:val="20"/>
+          </w:rPr>
+          <w:t>evdp.github.io/PythonDataScienceHandbook/05.08-random-forests.html</w:t>
         </w:r>
       </w:hyperlink>
       <w:r>
@@ -1838,22 +1870,51 @@
           <w:sz w:val="20"/>
           <w:szCs w:val="20"/>
         </w:rPr>
-        <w:t xml:space="preserve">Cory </w:t>
-      </w:r>
-      <w:proofErr w:type="spellStart"/>
-      <w:r>
-        <w:rPr>
-          <w:sz w:val="20"/>
-          <w:szCs w:val="20"/>
-        </w:rPr>
-        <w:t>Maklin</w:t>
-      </w:r>
-      <w:proofErr w:type="spellEnd"/>
-      <w:r>
-        <w:rPr>
-          <w:sz w:val="20"/>
-          <w:szCs w:val="20"/>
-        </w:rPr>
+        <w:t xml:space="preserve">Cory Maklin (July 2019) </w:t>
+      </w:r>
+      <w:r>
+        <w:rPr>
+          <w:i/>
+          <w:iCs/>
+          <w:sz w:val="20"/>
+          <w:szCs w:val="20"/>
+        </w:rPr>
+        <w:t xml:space="preserve">K Nearest Neighbor Algorithm In Python </w:t>
+      </w:r>
+      <w:r>
+        <w:rPr>
+          <w:sz w:val="20"/>
+          <w:szCs w:val="20"/>
+        </w:rPr>
+        <w:t xml:space="preserve">[Online] Available at </w:t>
+      </w:r>
+      <w:hyperlink r:id="rId28" w:history="1">
+        <w:r>
+          <w:rPr>
+            <w:rStyle w:val="Hyperlink"/>
+            <w:sz w:val="20"/>
+            <w:szCs w:val="20"/>
+          </w:rPr>
+          <w:t>https://towardsdatascience.</w:t>
+        </w:r>
+        <w:r>
+          <w:rPr>
+            <w:rStyle w:val="Hyperlink"/>
+            <w:sz w:val="20"/>
+            <w:szCs w:val="20"/>
+          </w:rPr>
+          <w:t>c</w:t>
+        </w:r>
+        <w:r>
+          <w:rPr>
+            <w:rStyle w:val="Hyperlink"/>
+            <w:sz w:val="20"/>
+            <w:szCs w:val="20"/>
+          </w:rPr>
+          <w:t>om/k-nearest-neighbor-python-2fccc47d2a55</w:t>
+        </w:r>
+      </w:hyperlink>
+      <w:r>
         <w:t xml:space="preserve"> </w:t>
       </w:r>
       <w:r>
@@ -1861,85 +1922,6 @@
           <w:sz w:val="20"/>
           <w:szCs w:val="20"/>
         </w:rPr>
-        <w:t>(</w:t>
-      </w:r>
-      <w:r>
-        <w:rPr>
-          <w:sz w:val="20"/>
-          <w:szCs w:val="20"/>
-        </w:rPr>
-        <w:t>July 2019</w:t>
-      </w:r>
-      <w:r>
-        <w:rPr>
-          <w:sz w:val="20"/>
-          <w:szCs w:val="20"/>
-        </w:rPr>
-        <w:t xml:space="preserve">) </w:t>
-      </w:r>
-      <w:r>
-        <w:rPr>
-          <w:i/>
-          <w:iCs/>
-          <w:sz w:val="20"/>
-          <w:szCs w:val="20"/>
-        </w:rPr>
-        <w:t xml:space="preserve">K Nearest </w:t>
-      </w:r>
-      <w:proofErr w:type="spellStart"/>
-      <w:r>
-        <w:rPr>
-          <w:i/>
-          <w:iCs/>
-          <w:sz w:val="20"/>
-          <w:szCs w:val="20"/>
-        </w:rPr>
-        <w:t>Neighbor</w:t>
-      </w:r>
-      <w:proofErr w:type="spellEnd"/>
-      <w:r>
-        <w:rPr>
-          <w:i/>
-          <w:iCs/>
-          <w:sz w:val="20"/>
-          <w:szCs w:val="20"/>
-        </w:rPr>
-        <w:t xml:space="preserve"> Algorithm In Python</w:t>
-      </w:r>
-      <w:r>
-        <w:rPr>
-          <w:i/>
-          <w:iCs/>
-          <w:sz w:val="20"/>
-          <w:szCs w:val="20"/>
-        </w:rPr>
-        <w:t xml:space="preserve"> </w:t>
-      </w:r>
-      <w:r>
-        <w:rPr>
-          <w:sz w:val="20"/>
-          <w:szCs w:val="20"/>
-        </w:rPr>
-        <w:t xml:space="preserve">[Online] Available at </w:t>
-      </w:r>
-      <w:hyperlink r:id="rId28" w:history="1">
-        <w:r>
-          <w:rPr>
-            <w:rStyle w:val="Hyperlink"/>
-            <w:sz w:val="20"/>
-            <w:szCs w:val="20"/>
-          </w:rPr>
-          <w:t>https://towardsdatascience.com/k-nearest-neighbor-python-2fccc47d2a55</w:t>
-        </w:r>
-      </w:hyperlink>
-      <w:r>
-        <w:t xml:space="preserve"> </w:t>
-      </w:r>
-      <w:r>
-        <w:rPr>
-          <w:sz w:val="20"/>
-          <w:szCs w:val="20"/>
-        </w:rPr>
         <w:t>(A</w:t>
       </w:r>
       <w:r>
@@ -1969,14 +1951,7 @@
           <w:sz w:val="20"/>
           <w:szCs w:val="20"/>
         </w:rPr>
-        <w:t xml:space="preserve"> </w:t>
-      </w:r>
-      <w:r>
-        <w:rPr>
-          <w:sz w:val="20"/>
-          <w:szCs w:val="20"/>
-        </w:rPr>
-        <w:t>May</w:t>
+        <w:t xml:space="preserve"> May</w:t>
       </w:r>
       <w:r>
         <w:rPr>
@@ -1993,8 +1968,380 @@
           <w:szCs w:val="20"/>
         </w:rPr>
       </w:pPr>
-      <w:bookmarkStart w:id="4" w:name="_GoBack"/>
-      <w:bookmarkEnd w:id="4"/>
+      <w:r>
+        <w:rPr>
+          <w:sz w:val="20"/>
+          <w:szCs w:val="20"/>
+        </w:rPr>
+        <w:t xml:space="preserve">Lars </w:t>
+      </w:r>
+      <w:proofErr w:type="spellStart"/>
+      <w:r>
+        <w:rPr>
+          <w:sz w:val="20"/>
+          <w:szCs w:val="20"/>
+        </w:rPr>
+        <w:t>Buitinck</w:t>
+      </w:r>
+      <w:proofErr w:type="spellEnd"/>
+      <w:r>
+        <w:rPr>
+          <w:sz w:val="20"/>
+          <w:szCs w:val="20"/>
+        </w:rPr>
+        <w:t xml:space="preserve"> et al. (</w:t>
+      </w:r>
+      <w:r>
+        <w:rPr>
+          <w:sz w:val="20"/>
+          <w:szCs w:val="20"/>
+        </w:rPr>
+        <w:t>n.d</w:t>
+      </w:r>
+      <w:r>
+        <w:rPr>
+          <w:sz w:val="20"/>
+          <w:szCs w:val="20"/>
+        </w:rPr>
+        <w:t xml:space="preserve">) </w:t>
+      </w:r>
+      <w:r>
+        <w:rPr>
+          <w:sz w:val="20"/>
+          <w:szCs w:val="20"/>
+        </w:rPr>
+        <w:t xml:space="preserve">1.6 Nearest </w:t>
+      </w:r>
+      <w:proofErr w:type="spellStart"/>
+      <w:r>
+        <w:rPr>
+          <w:sz w:val="20"/>
+          <w:szCs w:val="20"/>
+        </w:rPr>
+        <w:t>Neighbors</w:t>
+      </w:r>
+      <w:proofErr w:type="spellEnd"/>
+      <w:r>
+        <w:rPr>
+          <w:sz w:val="20"/>
+          <w:szCs w:val="20"/>
+        </w:rPr>
+        <w:t xml:space="preserve"> [Online] Available at </w:t>
+      </w:r>
+      <w:hyperlink r:id="rId29" w:history="1">
+        <w:r>
+          <w:rPr>
+            <w:rStyle w:val="Hyperlink"/>
+            <w:sz w:val="20"/>
+            <w:szCs w:val="20"/>
+          </w:rPr>
+          <w:t>https://scikit-learn.org/s</w:t>
+        </w:r>
+        <w:r>
+          <w:rPr>
+            <w:rStyle w:val="Hyperlink"/>
+            <w:sz w:val="20"/>
+            <w:szCs w:val="20"/>
+          </w:rPr>
+          <w:t>t</w:t>
+        </w:r>
+        <w:r>
+          <w:rPr>
+            <w:rStyle w:val="Hyperlink"/>
+            <w:sz w:val="20"/>
+            <w:szCs w:val="20"/>
+          </w:rPr>
+          <w:t>able/modules/neighbors.html</w:t>
+        </w:r>
+      </w:hyperlink>
+      <w:r>
+        <w:t xml:space="preserve"> </w:t>
+      </w:r>
+      <w:r>
+        <w:rPr>
+          <w:sz w:val="20"/>
+          <w:szCs w:val="20"/>
+        </w:rPr>
+        <w:t xml:space="preserve">(Accessed </w:t>
+      </w:r>
+      <w:r>
+        <w:rPr>
+          <w:sz w:val="20"/>
+          <w:szCs w:val="20"/>
+        </w:rPr>
+        <w:t>17</w:t>
+      </w:r>
+      <w:r>
+        <w:rPr>
+          <w:sz w:val="20"/>
+          <w:szCs w:val="20"/>
+          <w:vertAlign w:val="superscript"/>
+        </w:rPr>
+        <w:t>th</w:t>
+      </w:r>
+      <w:r>
+        <w:rPr>
+          <w:sz w:val="20"/>
+          <w:szCs w:val="20"/>
+        </w:rPr>
+        <w:t xml:space="preserve"> </w:t>
+      </w:r>
+      <w:r>
+        <w:rPr>
+          <w:sz w:val="20"/>
+          <w:szCs w:val="20"/>
+        </w:rPr>
+        <w:t>May</w:t>
+      </w:r>
+      <w:r>
+        <w:rPr>
+          <w:sz w:val="20"/>
+          <w:szCs w:val="20"/>
+        </w:rPr>
+        <w:t>)</w:t>
+      </w:r>
+    </w:p>
+    <w:p>
+      <w:pPr>
+        <w:rPr>
+          <w:sz w:val="20"/>
+          <w:szCs w:val="20"/>
+        </w:rPr>
+      </w:pPr>
+      <w:r>
+        <w:rPr>
+          <w:sz w:val="20"/>
+          <w:szCs w:val="20"/>
+        </w:rPr>
+        <w:t xml:space="preserve">Jason Brownlee (October 2019) Develop k-Nearest </w:t>
+      </w:r>
+      <w:proofErr w:type="spellStart"/>
+      <w:r>
+        <w:rPr>
+          <w:sz w:val="20"/>
+          <w:szCs w:val="20"/>
+        </w:rPr>
+        <w:t>Neighbors</w:t>
+      </w:r>
+      <w:proofErr w:type="spellEnd"/>
+      <w:r>
+        <w:rPr>
+          <w:sz w:val="20"/>
+          <w:szCs w:val="20"/>
+        </w:rPr>
+        <w:t xml:space="preserve"> in Python from Scratch [Online] Available at </w:t>
+      </w:r>
+      <w:hyperlink r:id="rId30" w:history="1">
+        <w:r>
+          <w:rPr>
+            <w:rStyle w:val="Hyperlink"/>
+            <w:sz w:val="20"/>
+            <w:szCs w:val="20"/>
+          </w:rPr>
+          <w:t>https://mach</w:t>
+        </w:r>
+        <w:r>
+          <w:rPr>
+            <w:rStyle w:val="Hyperlink"/>
+            <w:sz w:val="20"/>
+            <w:szCs w:val="20"/>
+          </w:rPr>
+          <w:t>i</w:t>
+        </w:r>
+        <w:r>
+          <w:rPr>
+            <w:rStyle w:val="Hyperlink"/>
+            <w:sz w:val="20"/>
+            <w:szCs w:val="20"/>
+          </w:rPr>
+          <w:t>nelearningmastery.com/tutorial-to-implement-k-nearest-neighbors-in-python-from-scratch/</w:t>
+        </w:r>
+      </w:hyperlink>
+      <w:r>
+        <w:t xml:space="preserve"> </w:t>
+      </w:r>
+      <w:r>
+        <w:rPr>
+          <w:sz w:val="20"/>
+          <w:szCs w:val="20"/>
+        </w:rPr>
+        <w:t xml:space="preserve">(Accessed </w:t>
+      </w:r>
+      <w:r>
+        <w:rPr>
+          <w:sz w:val="20"/>
+          <w:szCs w:val="20"/>
+        </w:rPr>
+        <w:t>17</w:t>
+      </w:r>
+      <w:r>
+        <w:rPr>
+          <w:sz w:val="20"/>
+          <w:szCs w:val="20"/>
+          <w:vertAlign w:val="superscript"/>
+        </w:rPr>
+        <w:t>th</w:t>
+      </w:r>
+      <w:r>
+        <w:rPr>
+          <w:sz w:val="20"/>
+          <w:szCs w:val="20"/>
+        </w:rPr>
+        <w:t xml:space="preserve"> </w:t>
+      </w:r>
+      <w:r>
+        <w:rPr>
+          <w:sz w:val="20"/>
+          <w:szCs w:val="20"/>
+        </w:rPr>
+        <w:t>May</w:t>
+      </w:r>
+      <w:r>
+        <w:rPr>
+          <w:sz w:val="20"/>
+          <w:szCs w:val="20"/>
+        </w:rPr>
+        <w:t>)</w:t>
+      </w:r>
+    </w:p>
+    <w:p>
+      <w:pPr>
+        <w:rPr>
+          <w:sz w:val="20"/>
+          <w:szCs w:val="20"/>
+        </w:rPr>
+      </w:pPr>
+      <w:proofErr w:type="spellStart"/>
+      <w:r>
+        <w:rPr>
+          <w:sz w:val="20"/>
+          <w:szCs w:val="20"/>
+        </w:rPr>
+        <w:t>Avinash</w:t>
+      </w:r>
+      <w:proofErr w:type="spellEnd"/>
+      <w:r>
+        <w:rPr>
+          <w:sz w:val="20"/>
+          <w:szCs w:val="20"/>
+        </w:rPr>
+        <w:t xml:space="preserve"> </w:t>
+      </w:r>
+      <w:proofErr w:type="spellStart"/>
+      <w:r>
+        <w:rPr>
+          <w:sz w:val="20"/>
+          <w:szCs w:val="20"/>
+        </w:rPr>
+        <w:t>Navlani</w:t>
+      </w:r>
+      <w:proofErr w:type="spellEnd"/>
+      <w:r>
+        <w:rPr>
+          <w:sz w:val="20"/>
+          <w:szCs w:val="20"/>
+        </w:rPr>
+        <w:t xml:space="preserve"> (August 2018) KNN </w:t>
+      </w:r>
+      <w:proofErr w:type="spellStart"/>
+      <w:r>
+        <w:rPr>
+          <w:sz w:val="20"/>
+          <w:szCs w:val="20"/>
+        </w:rPr>
+        <w:t>Classifciation</w:t>
+      </w:r>
+      <w:proofErr w:type="spellEnd"/>
+      <w:r>
+        <w:rPr>
+          <w:sz w:val="20"/>
+          <w:szCs w:val="20"/>
+        </w:rPr>
+        <w:t xml:space="preserve"> using </w:t>
+      </w:r>
+      <w:proofErr w:type="spellStart"/>
+      <w:r>
+        <w:rPr>
+          <w:sz w:val="20"/>
+          <w:szCs w:val="20"/>
+        </w:rPr>
+        <w:t>Scikit</w:t>
+      </w:r>
+      <w:proofErr w:type="spellEnd"/>
+      <w:r>
+        <w:rPr>
+          <w:sz w:val="20"/>
+          <w:szCs w:val="20"/>
+        </w:rPr>
+        <w:t xml:space="preserve">-learn [Online] Available at </w:t>
+      </w:r>
+      <w:hyperlink r:id="rId31" w:history="1">
+        <w:r>
+          <w:rPr>
+            <w:rStyle w:val="Hyperlink"/>
+            <w:sz w:val="20"/>
+            <w:szCs w:val="20"/>
+          </w:rPr>
+          <w:t>https://www</w:t>
+        </w:r>
+        <w:bookmarkStart w:id="4" w:name="_GoBack"/>
+        <w:bookmarkEnd w:id="4"/>
+        <w:r>
+          <w:rPr>
+            <w:rStyle w:val="Hyperlink"/>
+            <w:sz w:val="20"/>
+            <w:szCs w:val="20"/>
+          </w:rPr>
+          <w:t>.</w:t>
+        </w:r>
+        <w:r>
+          <w:rPr>
+            <w:rStyle w:val="Hyperlink"/>
+            <w:sz w:val="20"/>
+            <w:szCs w:val="20"/>
+          </w:rPr>
+          <w:t>datacamp.com/community/tutorials/k-nearest-neighbor-classification-scikit-learn</w:t>
+        </w:r>
+      </w:hyperlink>
+      <w:r>
+        <w:t xml:space="preserve"> </w:t>
+      </w:r>
+      <w:r>
+        <w:rPr>
+          <w:sz w:val="20"/>
+          <w:szCs w:val="20"/>
+        </w:rPr>
+        <w:t xml:space="preserve">(Accessed </w:t>
+      </w:r>
+      <w:r>
+        <w:rPr>
+          <w:sz w:val="20"/>
+          <w:szCs w:val="20"/>
+        </w:rPr>
+        <w:t>17</w:t>
+      </w:r>
+      <w:r>
+        <w:rPr>
+          <w:sz w:val="20"/>
+          <w:szCs w:val="20"/>
+          <w:vertAlign w:val="superscript"/>
+        </w:rPr>
+        <w:t>th</w:t>
+      </w:r>
+      <w:r>
+        <w:rPr>
+          <w:sz w:val="20"/>
+          <w:szCs w:val="20"/>
+        </w:rPr>
+        <w:t xml:space="preserve"> May</w:t>
+      </w:r>
+      <w:r>
+        <w:rPr>
+          <w:sz w:val="20"/>
+          <w:szCs w:val="20"/>
+        </w:rPr>
+        <w:t>)</w:t>
+      </w:r>
     </w:p>
     <w:sectPr>
       <w:pgSz w:w="11906" w:h="16838"/>

</xml_diff>

<commit_message>
Research on Naive Bayes
</commit_message>
<xml_diff>
--- a/documents/bibliography.docx
+++ b/documents/bibliography.docx
@@ -2334,8 +2334,6 @@
         </w:rPr>
         <w:t>)</w:t>
       </w:r>
-      <w:bookmarkStart w:id="4" w:name="_GoBack"/>
-      <w:bookmarkEnd w:id="4"/>
     </w:p>
     <w:p>
       <w:pPr>
@@ -2448,6 +2446,211 @@
         </w:rPr>
         <w:t>(Accessed 9th July)</w:t>
       </w:r>
+    </w:p>
+    <w:p>
+      <w:pPr>
+        <w:rPr>
+          <w:sz w:val="20"/>
+          <w:szCs w:val="20"/>
+        </w:rPr>
+      </w:pPr>
+      <w:r>
+        <w:rPr>
+          <w:sz w:val="20"/>
+          <w:szCs w:val="20"/>
+        </w:rPr>
+        <w:t xml:space="preserve">Devin </w:t>
+      </w:r>
+      <w:proofErr w:type="spellStart"/>
+      <w:r>
+        <w:rPr>
+          <w:sz w:val="20"/>
+          <w:szCs w:val="20"/>
+        </w:rPr>
+        <w:t>Soni</w:t>
+      </w:r>
+      <w:proofErr w:type="spellEnd"/>
+      <w:r>
+        <w:rPr>
+          <w:sz w:val="20"/>
+          <w:szCs w:val="20"/>
+        </w:rPr>
+        <w:t xml:space="preserve"> (May 2018) </w:t>
+      </w:r>
+      <w:r>
+        <w:rPr>
+          <w:i/>
+          <w:iCs/>
+          <w:sz w:val="20"/>
+          <w:szCs w:val="20"/>
+        </w:rPr>
+        <w:t xml:space="preserve">Introduction to Naïve Bayes Classification </w:t>
+      </w:r>
+      <w:r>
+        <w:rPr>
+          <w:sz w:val="20"/>
+          <w:szCs w:val="20"/>
+        </w:rPr>
+        <w:t xml:space="preserve">[Online] Available at </w:t>
+      </w:r>
+      <w:hyperlink r:id="rId36" w:history="1">
+        <w:r>
+          <w:rPr>
+            <w:rStyle w:val="Hyperlink"/>
+            <w:sz w:val="20"/>
+            <w:szCs w:val="20"/>
+          </w:rPr>
+          <w:t>https://towardsdatascience.com/introduction-to-naive-bayes-classification-4cffabb1ae54</w:t>
+        </w:r>
+      </w:hyperlink>
+      <w:r>
+        <w:t xml:space="preserve"> </w:t>
+      </w:r>
+      <w:r>
+        <w:rPr>
+          <w:sz w:val="20"/>
+          <w:szCs w:val="20"/>
+        </w:rPr>
+        <w:t>(Accessed 2nd August)</w:t>
+      </w:r>
+    </w:p>
+    <w:p>
+      <w:pPr>
+        <w:rPr>
+          <w:sz w:val="20"/>
+          <w:szCs w:val="20"/>
+        </w:rPr>
+      </w:pPr>
+      <w:r>
+        <w:rPr>
+          <w:sz w:val="20"/>
+          <w:szCs w:val="20"/>
+        </w:rPr>
+        <w:t xml:space="preserve">Jason Brownlee (December 2019) </w:t>
+      </w:r>
+      <w:r>
+        <w:rPr>
+          <w:i/>
+          <w:iCs/>
+          <w:sz w:val="20"/>
+          <w:szCs w:val="20"/>
+        </w:rPr>
+        <w:t>A Gentle Introduction to Bayes Theorem for Machine Learning</w:t>
+      </w:r>
+      <w:r>
+        <w:rPr>
+          <w:sz w:val="20"/>
+          <w:szCs w:val="20"/>
+        </w:rPr>
+        <w:t xml:space="preserve"> [Online] Available at </w:t>
+      </w:r>
+      <w:hyperlink r:id="rId37" w:history="1">
+        <w:r>
+          <w:rPr>
+            <w:rStyle w:val="Hyperlink"/>
+            <w:sz w:val="20"/>
+            <w:szCs w:val="20"/>
+          </w:rPr>
+          <w:t>https://machinelearningmastery.com/bayes-theorem-for-machine-learning/</w:t>
+        </w:r>
+      </w:hyperlink>
+      <w:r>
+        <w:t xml:space="preserve"> </w:t>
+      </w:r>
+      <w:r>
+        <w:rPr>
+          <w:sz w:val="20"/>
+          <w:szCs w:val="20"/>
+        </w:rPr>
+        <w:t>(Accessed 2nd August)</w:t>
+      </w:r>
+    </w:p>
+    <w:p>
+      <w:pPr>
+        <w:rPr>
+          <w:sz w:val="20"/>
+          <w:szCs w:val="20"/>
+        </w:rPr>
+      </w:pPr>
+      <w:r>
+        <w:rPr>
+          <w:sz w:val="20"/>
+          <w:szCs w:val="20"/>
+        </w:rPr>
+        <w:t>Jason Brownlee (</w:t>
+      </w:r>
+      <w:r>
+        <w:rPr>
+          <w:sz w:val="20"/>
+          <w:szCs w:val="20"/>
+        </w:rPr>
+        <w:t>October</w:t>
+      </w:r>
+      <w:r>
+        <w:rPr>
+          <w:sz w:val="20"/>
+          <w:szCs w:val="20"/>
+        </w:rPr>
+        <w:t xml:space="preserve"> 2019)</w:t>
+      </w:r>
+      <w:r>
+        <w:t xml:space="preserve"> </w:t>
+      </w:r>
+      <w:r>
+        <w:rPr>
+          <w:i/>
+          <w:iCs/>
+          <w:sz w:val="20"/>
+          <w:szCs w:val="20"/>
+        </w:rPr>
+        <w:t>Naive Bayes Classifier From Scratch in Python</w:t>
+      </w:r>
+      <w:r>
+        <w:rPr>
+          <w:i/>
+          <w:iCs/>
+          <w:sz w:val="20"/>
+          <w:szCs w:val="20"/>
+        </w:rPr>
+        <w:t xml:space="preserve"> </w:t>
+      </w:r>
+      <w:r>
+        <w:rPr>
+          <w:sz w:val="20"/>
+          <w:szCs w:val="20"/>
+        </w:rPr>
+        <w:t xml:space="preserve">[Online] Available at </w:t>
+      </w:r>
+      <w:hyperlink r:id="rId38" w:history="1">
+        <w:r>
+          <w:rPr>
+            <w:rStyle w:val="Hyperlink"/>
+            <w:sz w:val="20"/>
+            <w:szCs w:val="20"/>
+          </w:rPr>
+          <w:t>https://machinelearningmastery.com/naive-bayes-classifier-scratch-python/</w:t>
+        </w:r>
+      </w:hyperlink>
+      <w:r>
+        <w:t xml:space="preserve"> </w:t>
+      </w:r>
+      <w:r>
+        <w:rPr>
+          <w:sz w:val="20"/>
+          <w:szCs w:val="20"/>
+        </w:rPr>
+        <w:t>(Accessed 2nd August)</w:t>
+      </w:r>
+      <w:bookmarkStart w:id="4" w:name="_GoBack"/>
+      <w:bookmarkEnd w:id="4"/>
+    </w:p>
+    <w:p>
+      <w:pPr>
+        <w:rPr>
+          <w:sz w:val="20"/>
+          <w:szCs w:val="20"/>
+        </w:rPr>
+      </w:pPr>
     </w:p>
     <w:sectPr>
       <w:pgSz w:w="11906" w:h="16838"/>
@@ -2476,7 +2679,7 @@
       </w:pPr>
     </w:pPrDefault>
   </w:docDefaults>
-  <w:latentStyles w:defLockedState="0" w:defUIPriority="99" w:defSemiHidden="0" w:defUnhideWhenUsed="0" w:defQFormat="0" w:count="377">
+  <w:latentStyles w:defLockedState="0" w:defUIPriority="99" w:defSemiHidden="0" w:defUnhideWhenUsed="0" w:defQFormat="0" w:count="376">
     <w:lsdException w:name="Normal" w:uiPriority="0" w:qFormat="1"/>
     <w:lsdException w:name="heading 1" w:uiPriority="9" w:qFormat="1"/>
     <w:lsdException w:name="heading 2" w:semiHidden="1" w:uiPriority="9" w:unhideWhenUsed="1" w:qFormat="1"/>
@@ -2853,12 +3056,32 @@
     <w:lsdException w:name="Hashtag" w:semiHidden="1" w:unhideWhenUsed="1"/>
     <w:lsdException w:name="Unresolved Mention" w:semiHidden="1" w:unhideWhenUsed="1"/>
     <w:lsdException w:name="Smart Link" w:semiHidden="1" w:unhideWhenUsed="1"/>
-    <w:lsdException w:name="Smart Link Error" w:semiHidden="1" w:unhideWhenUsed="1"/>
   </w:latentStyles>
   <w:style w:type="paragraph" w:default="1" w:styleId="Normal">
     <w:name w:val="Normal"/>
     <w:qFormat/>
     <w:rsid w:val="00F2269A"/>
+  </w:style>
+  <w:style w:type="paragraph" w:styleId="Heading1">
+    <w:name w:val="heading 1"/>
+    <w:basedOn w:val="Normal"/>
+    <w:link w:val="Heading1Char"/>
+    <w:uiPriority w:val="9"/>
+    <w:qFormat/>
+    <w:rsid w:val="009C68A1"/>
+    <w:pPr>
+      <w:spacing w:before="100" w:beforeAutospacing="1" w:after="100" w:afterAutospacing="1" w:line="240" w:lineRule="auto"/>
+      <w:outlineLvl w:val="0"/>
+    </w:pPr>
+    <w:rPr>
+      <w:rFonts w:ascii="Times New Roman" w:eastAsia="Times New Roman" w:hAnsi="Times New Roman" w:cs="Times New Roman"/>
+      <w:b/>
+      <w:bCs/>
+      <w:kern w:val="36"/>
+      <w:sz w:val="48"/>
+      <w:szCs w:val="48"/>
+      <w:lang w:eastAsia="en-GB"/>
+    </w:rPr>
   </w:style>
   <w:style w:type="character" w:default="1" w:styleId="DefaultParagraphFont">
     <w:name w:val="Default Paragraph Font"/>
@@ -2920,6 +3143,22 @@
     <w:rPr>
       <w:color w:val="954F72" w:themeColor="followedHyperlink"/>
       <w:u w:val="single"/>
+    </w:rPr>
+  </w:style>
+  <w:style w:type="character" w:customStyle="1" w:styleId="Heading1Char">
+    <w:name w:val="Heading 1 Char"/>
+    <w:basedOn w:val="DefaultParagraphFont"/>
+    <w:link w:val="Heading1"/>
+    <w:uiPriority w:val="9"/>
+    <w:rsid w:val="009C68A1"/>
+    <w:rPr>
+      <w:rFonts w:ascii="Times New Roman" w:eastAsia="Times New Roman" w:hAnsi="Times New Roman" w:cs="Times New Roman"/>
+      <w:b/>
+      <w:bCs/>
+      <w:kern w:val="36"/>
+      <w:sz w:val="48"/>
+      <w:szCs w:val="48"/>
+      <w:lang w:eastAsia="en-GB"/>
     </w:rPr>
   </w:style>
 </w:styles>

</xml_diff>